<commit_message>
started on my report
</commit_message>
<xml_diff>
--- a/reporttemplate.docx
+++ b/reporttemplate.docx
@@ -1,6 +1,6 @@
 
 <file path=word/document.xml><?xml version="1.0" encoding="utf-8"?>
-<w:document xmlns:ve="http://schemas.openxmlformats.org/markup-compatibility/2006" xmlns:o="urn:schemas-microsoft-com:office:office" xmlns:r="http://schemas.openxmlformats.org/officeDocument/2006/relationships" xmlns:m="http://schemas.openxmlformats.org/officeDocument/2006/math" xmlns:v="urn:schemas-microsoft-com:vml" xmlns:wp="http://schemas.openxmlformats.org/drawingml/2006/wordprocessingDrawing" xmlns:w10="urn:schemas-microsoft-com:office:word" xmlns:w="http://schemas.openxmlformats.org/wordprocessingml/2006/main" xmlns:wne="http://schemas.microsoft.com/office/word/2006/wordml">
+<w:document xmlns:wpc="http://schemas.microsoft.com/office/word/2010/wordprocessingCanvas" xmlns:cx="http://schemas.microsoft.com/office/drawing/2014/chartex" xmlns:cx1="http://schemas.microsoft.com/office/drawing/2015/9/8/chartex" xmlns:cx2="http://schemas.microsoft.com/office/drawing/2015/10/21/chartex" xmlns:cx3="http://schemas.microsoft.com/office/drawing/2016/5/9/chartex" xmlns:cx4="http://schemas.microsoft.com/office/drawing/2016/5/10/chartex" xmlns:cx5="http://schemas.microsoft.com/office/drawing/2016/5/11/chartex" xmlns:cx6="http://schemas.microsoft.com/office/drawing/2016/5/12/chartex" xmlns:cx7="http://schemas.microsoft.com/office/drawing/2016/5/13/chartex" xmlns:cx8="http://schemas.microsoft.com/office/drawing/2016/5/14/chartex" xmlns:mc="http://schemas.openxmlformats.org/markup-compatibility/2006" xmlns:aink="http://schemas.microsoft.com/office/drawing/2016/ink" xmlns:am3d="http://schemas.microsoft.com/office/drawing/2017/model3d" xmlns:o="urn:schemas-microsoft-com:office:office" xmlns:oel="http://schemas.microsoft.com/office/2019/extlst" xmlns:r="http://schemas.openxmlformats.org/officeDocument/2006/relationships" xmlns:m="http://schemas.openxmlformats.org/officeDocument/2006/math" xmlns:v="urn:schemas-microsoft-com:vml" xmlns:wp14="http://schemas.microsoft.com/office/word/2010/wordprocessingDrawing" xmlns:wp="http://schemas.openxmlformats.org/drawingml/2006/wordprocessingDrawing" xmlns:w10="urn:schemas-microsoft-com:office:word" xmlns:w="http://schemas.openxmlformats.org/wordprocessingml/2006/main" xmlns:w14="http://schemas.microsoft.com/office/word/2010/wordml" xmlns:w15="http://schemas.microsoft.com/office/word/2012/wordml" xmlns:w16cex="http://schemas.microsoft.com/office/word/2018/wordml/cex" xmlns:w16cid="http://schemas.microsoft.com/office/word/2016/wordml/cid" xmlns:w16="http://schemas.microsoft.com/office/word/2018/wordml" xmlns:w16sdtdh="http://schemas.microsoft.com/office/word/2020/wordml/sdtdatahash" xmlns:w16se="http://schemas.microsoft.com/office/word/2015/wordml/symex" xmlns:wpg="http://schemas.microsoft.com/office/word/2010/wordprocessingGroup" xmlns:wpi="http://schemas.microsoft.com/office/word/2010/wordprocessingInk" xmlns:wne="http://schemas.microsoft.com/office/word/2006/wordml" xmlns:wps="http://schemas.microsoft.com/office/word/2010/wordprocessingShape" mc:Ignorable="w14 w15 w16se w16cid w16 w16cex w16sdtdh wp14">
   <w:body>
     <w:p>
       <w:r>
@@ -9,7 +9,7 @@
           <w:lang w:val="en-US"/>
         </w:rPr>
         <w:drawing>
-          <wp:anchor distT="0" distB="0" distL="114300" distR="114300" simplePos="0" relativeHeight="251660288" behindDoc="1" locked="0" layoutInCell="1" allowOverlap="1">
+          <wp:anchor distT="0" distB="0" distL="114300" distR="114300" simplePos="0" relativeHeight="251660288" behindDoc="1" locked="0" layoutInCell="1" allowOverlap="1" wp14:anchorId="638F6788" wp14:editId="0F83BB4E">
             <wp:simplePos x="0" y="0"/>
             <wp:positionH relativeFrom="margin">
               <wp:posOffset>-1060450</wp:posOffset>
@@ -43,7 +43,7 @@
                     <a:blip r:embed="rId8" cstate="print">
                       <a:extLst>
                         <a:ext uri="{28A0092B-C50C-407E-A947-70E740481C1C}">
-                          <a14:useLocalDpi xmlns:a14="http://schemas.microsoft.com/office/drawing/2010/main" xmlns:wps="http://schemas.microsoft.com/office/word/2010/wordprocessingShape" xmlns:wpi="http://schemas.microsoft.com/office/word/2010/wordprocessingInk" xmlns:wpg="http://schemas.microsoft.com/office/word/2010/wordprocessingGroup" xmlns:w16se="http://schemas.microsoft.com/office/word/2015/wordml/symex" xmlns:w16cid="http://schemas.microsoft.com/office/word/2016/wordml/cid" xmlns:w15="http://schemas.microsoft.com/office/word/2012/wordml" xmlns:w14="http://schemas.microsoft.com/office/word/2010/wordml" xmlns:w="http://schemas.openxmlformats.org/wordprocessingml/2006/main" xmlns:w10="urn:schemas-microsoft-com:office:word" xmlns:wp14="http://schemas.microsoft.com/office/word/2010/wordprocessingDrawing" xmlns:v="urn:schemas-microsoft-com:vml" xmlns:o="urn:schemas-microsoft-com:office:office" xmlns:am3d="http://schemas.microsoft.com/office/drawing/2017/model3d" xmlns:aink="http://schemas.microsoft.com/office/drawing/2016/ink" xmlns:mc="http://schemas.openxmlformats.org/markup-compatibility/2006" xmlns:cx8="http://schemas.microsoft.com/office/drawing/2016/5/14/chartex" xmlns:cx7="http://schemas.microsoft.com/office/drawing/2016/5/13/chartex" xmlns:cx6="http://schemas.microsoft.com/office/drawing/2016/5/12/chartex" xmlns:cx5="http://schemas.microsoft.com/office/drawing/2016/5/11/chartex" xmlns:cx4="http://schemas.microsoft.com/office/drawing/2016/5/10/chartex" xmlns:cx3="http://schemas.microsoft.com/office/drawing/2016/5/9/chartex" xmlns:cx2="http://schemas.microsoft.com/office/drawing/2015/10/21/chartex" xmlns:cx1="http://schemas.microsoft.com/office/drawing/2015/9/8/chartex" xmlns:cx="http://schemas.microsoft.com/office/drawing/2014/chartex" xmlns:wpc="http://schemas.microsoft.com/office/word/2010/wordprocessingCanvas" xmlns="" val="0"/>
+                          <a14:useLocalDpi xmlns:a14="http://schemas.microsoft.com/office/drawing/2010/main" val="0"/>
                         </a:ext>
                       </a:extLst>
                     </a:blip>
@@ -124,7 +124,7 @@
           <w:sz w:val="56"/>
           <w:szCs w:val="56"/>
         </w:rPr>
-        <w:t>Title of report</w:t>
+        <w:t>Project Exam 2</w:t>
       </w:r>
     </w:p>
     <w:p>
@@ -152,7 +152,7 @@
           <w:sz w:val="56"/>
           <w:szCs w:val="56"/>
         </w:rPr>
-        <w:t>Student Name</w:t>
+        <w:t>Josefine Holth</w:t>
       </w:r>
     </w:p>
     <w:p>
@@ -184,7 +184,7 @@
           <w:lang w:val="en-US"/>
         </w:rPr>
         <w:drawing>
-          <wp:anchor distT="0" distB="0" distL="114300" distR="114300" simplePos="0" relativeHeight="251659264" behindDoc="1" locked="0" layoutInCell="1" allowOverlap="1">
+          <wp:anchor distT="0" distB="0" distL="114300" distR="114300" simplePos="0" relativeHeight="251659264" behindDoc="1" locked="0" layoutInCell="1" allowOverlap="1" wp14:anchorId="4BB54C38" wp14:editId="0539D29E">
             <wp:simplePos x="0" y="0"/>
             <wp:positionH relativeFrom="column">
               <wp:posOffset>-914400</wp:posOffset>
@@ -210,7 +210,7 @@
                     <a:blip r:embed="rId9" cstate="print">
                       <a:extLst>
                         <a:ext uri="{28A0092B-C50C-407E-A947-70E740481C1C}">
-                          <a14:useLocalDpi xmlns:a14="http://schemas.microsoft.com/office/drawing/2010/main" xmlns:wps="http://schemas.microsoft.com/office/word/2010/wordprocessingShape" xmlns:wpi="http://schemas.microsoft.com/office/word/2010/wordprocessingInk" xmlns:wpg="http://schemas.microsoft.com/office/word/2010/wordprocessingGroup" xmlns:w16se="http://schemas.microsoft.com/office/word/2015/wordml/symex" xmlns:w16cid="http://schemas.microsoft.com/office/word/2016/wordml/cid" xmlns:w15="http://schemas.microsoft.com/office/word/2012/wordml" xmlns:w14="http://schemas.microsoft.com/office/word/2010/wordml" xmlns:w="http://schemas.openxmlformats.org/wordprocessingml/2006/main" xmlns:w10="urn:schemas-microsoft-com:office:word" xmlns:wp14="http://schemas.microsoft.com/office/word/2010/wordprocessingDrawing" xmlns:v="urn:schemas-microsoft-com:vml" xmlns:o="urn:schemas-microsoft-com:office:office" xmlns:am3d="http://schemas.microsoft.com/office/drawing/2017/model3d" xmlns:aink="http://schemas.microsoft.com/office/drawing/2016/ink" xmlns:mc="http://schemas.openxmlformats.org/markup-compatibility/2006" xmlns:cx8="http://schemas.microsoft.com/office/drawing/2016/5/14/chartex" xmlns:cx7="http://schemas.microsoft.com/office/drawing/2016/5/13/chartex" xmlns:cx6="http://schemas.microsoft.com/office/drawing/2016/5/12/chartex" xmlns:cx5="http://schemas.microsoft.com/office/drawing/2016/5/11/chartex" xmlns:cx4="http://schemas.microsoft.com/office/drawing/2016/5/10/chartex" xmlns:cx3="http://schemas.microsoft.com/office/drawing/2016/5/9/chartex" xmlns:cx2="http://schemas.microsoft.com/office/drawing/2015/10/21/chartex" xmlns:cx1="http://schemas.microsoft.com/office/drawing/2015/9/8/chartex" xmlns:cx="http://schemas.microsoft.com/office/drawing/2014/chartex" xmlns:wpc="http://schemas.microsoft.com/office/word/2010/wordprocessingCanvas" xmlns="" val="0"/>
+                          <a14:useLocalDpi xmlns:a14="http://schemas.microsoft.com/office/drawing/2010/main" val="0"/>
                         </a:ext>
                       </a:extLst>
                     </a:blip>
@@ -315,8 +315,6 @@
           <w:szCs w:val="72"/>
         </w:rPr>
       </w:pPr>
-      <w:bookmarkStart w:id="0" w:name="_GoBack"/>
-      <w:bookmarkEnd w:id="0"/>
     </w:p>
     <w:p>
       <w:pPr>
@@ -331,10 +329,13 @@
     <w:sdt>
       <w:sdtPr>
         <w:rPr>
-          <w:rFonts w:ascii="Helvetica Neue Thin" w:hAnsi="Helvetica Neue Thin"/>
+          <w:rFonts w:ascii="Helvetica Neue Thin" w:eastAsiaTheme="minorHAnsi" w:hAnsi="Helvetica Neue Thin" w:cstheme="minorBidi"/>
+          <w:b w:val="0"/>
+          <w:bCs w:val="0"/>
           <w:color w:val="auto"/>
           <w:sz w:val="36"/>
           <w:szCs w:val="36"/>
+          <w:lang w:val="en-ZA"/>
         </w:rPr>
         <w:id w:val="107126172"/>
         <w:docPartObj>
@@ -344,12 +345,9 @@
       </w:sdtPr>
       <w:sdtEndPr>
         <w:rPr>
-          <w:rFonts w:asciiTheme="minorHAnsi" w:eastAsiaTheme="minorHAnsi" w:hAnsiTheme="minorHAnsi" w:cstheme="minorBidi"/>
-          <w:b w:val="0"/>
-          <w:bCs w:val="0"/>
+          <w:rFonts w:asciiTheme="minorHAnsi" w:hAnsiTheme="minorHAnsi"/>
           <w:sz w:val="24"/>
           <w:szCs w:val="24"/>
-          <w:lang w:val="en-ZA"/>
         </w:rPr>
       </w:sdtEndPr>
       <w:sdtContent>
@@ -974,7 +972,7 @@
           <w:szCs w:val="44"/>
         </w:rPr>
       </w:pPr>
-      <w:bookmarkStart w:id="1" w:name="_Toc25064482"/>
+      <w:bookmarkStart w:id="0" w:name="_Toc25064482"/>
       <w:r>
         <w:rPr>
           <w:szCs w:val="44"/>
@@ -985,7 +983,7 @@
       <w:r>
         <w:t>Summary</w:t>
       </w:r>
-      <w:bookmarkEnd w:id="1"/>
+      <w:bookmarkEnd w:id="0"/>
     </w:p>
     <w:p>
       <w:pPr>
@@ -1300,7 +1298,7 @@
       <w:pPr>
         <w:pStyle w:val="Heading1"/>
       </w:pPr>
-      <w:bookmarkStart w:id="2" w:name="_Toc25064483"/>
+      <w:bookmarkStart w:id="1" w:name="_Toc25064483"/>
       <w:r>
         <w:lastRenderedPageBreak/>
         <w:t xml:space="preserve">2. </w:t>
@@ -1308,9 +1306,50 @@
       <w:r>
         <w:t>Body</w:t>
       </w:r>
+      <w:bookmarkEnd w:id="1"/>
+    </w:p>
+    <w:p>
+      <w:pPr>
+        <w:rPr>
+          <w:rFonts w:ascii="Helvetica Neue Thin" w:hAnsi="Helvetica Neue Thin"/>
+          <w:noProof/>
+          <w:sz w:val="36"/>
+          <w:szCs w:val="36"/>
+        </w:rPr>
+      </w:pPr>
+    </w:p>
+    <w:p>
+      <w:pPr>
+        <w:pStyle w:val="Heading2"/>
+      </w:pPr>
+      <w:bookmarkStart w:id="2" w:name="_Toc25064484"/>
+      <w:r>
+        <w:t xml:space="preserve">2.1. </w:t>
+      </w:r>
+      <w:r>
+        <w:t>Introduction</w:t>
+      </w:r>
       <w:bookmarkEnd w:id="2"/>
     </w:p>
     <w:p>
+      <w:r>
+        <w:t xml:space="preserve">The assignment is about an existing </w:t>
+      </w:r>
+      <w:r>
+        <w:t xml:space="preserve">social media company that wants a new frontend for there application. </w:t>
+      </w:r>
+      <w:r>
+        <w:br/>
+        <w:t xml:space="preserve">They have a list of required features that they want to be in the application. But the design and user experience has not been specified. </w:t>
+      </w:r>
+    </w:p>
+    <w:p/>
+    <w:p>
+      <w:r>
+        <w:t>This project was both fun but also hard to be creative with. I went for a minimalistic and clean style in the design.</w:t>
+      </w:r>
+    </w:p>
+    <w:p>
       <w:pPr>
         <w:rPr>
           <w:rFonts w:ascii="Helvetica Neue Thin" w:hAnsi="Helvetica Neue Thin"/>
@@ -1324,22 +1363,354 @@
       <w:pPr>
         <w:pStyle w:val="Heading2"/>
       </w:pPr>
-      <w:bookmarkStart w:id="3" w:name="_Toc25064484"/>
-      <w:r>
-        <w:t xml:space="preserve">2.1. </w:t>
-      </w:r>
-      <w:r>
-        <w:t>Introduction</w:t>
+      <w:bookmarkStart w:id="3" w:name="_Toc25064485"/>
+      <w:r>
+        <w:t xml:space="preserve">2.2. </w:t>
+      </w:r>
+      <w:r>
+        <w:t>Main section of report</w:t>
       </w:r>
       <w:bookmarkEnd w:id="3"/>
     </w:p>
     <w:p>
-      <w:pPr>
-        <w:rPr>
-          <w:rFonts w:ascii="Helvetica Neue Thin" w:hAnsi="Helvetica Neue Thin"/>
-          <w:noProof/>
-          <w:sz w:val="36"/>
-          <w:szCs w:val="36"/>
+      <w:r>
+        <w:t xml:space="preserve">My plan </w:t>
+      </w:r>
+    </w:p>
+    <w:tbl>
+      <w:tblPr>
+        <w:tblStyle w:val="TableGrid"/>
+        <w:tblW w:w="0" w:type="auto"/>
+        <w:tblLook w:val="04A0" w:firstRow="1" w:lastRow="0" w:firstColumn="1" w:lastColumn="0" w:noHBand="0" w:noVBand="1"/>
+      </w:tblPr>
+      <w:tblGrid>
+        <w:gridCol w:w="2235"/>
+        <w:gridCol w:w="6925"/>
+      </w:tblGrid>
+      <w:tr>
+        <w:tc>
+          <w:tcPr>
+            <w:tcW w:w="2235" w:type="dxa"/>
+          </w:tcPr>
+          <w:p>
+            <w:r>
+              <w:t xml:space="preserve">Week 1 -2 </w:t>
+            </w:r>
+          </w:p>
+        </w:tc>
+        <w:tc>
+          <w:tcPr>
+            <w:tcW w:w="6925" w:type="dxa"/>
+          </w:tcPr>
+          <w:p>
+            <w:pPr>
+              <w:rPr>
+                <w:rFonts w:asciiTheme="majorHAnsi" w:hAnsiTheme="majorHAnsi" w:cstheme="majorHAnsi"/>
+              </w:rPr>
+            </w:pPr>
+            <w:r>
+              <w:rPr>
+                <w:rFonts w:asciiTheme="majorHAnsi" w:hAnsiTheme="majorHAnsi" w:cstheme="majorHAnsi"/>
+              </w:rPr>
+              <w:t xml:space="preserve">Planning the project, designing and planning. </w:t>
+            </w:r>
+          </w:p>
+        </w:tc>
+      </w:tr>
+      <w:tr>
+        <w:tc>
+          <w:tcPr>
+            <w:tcW w:w="2235" w:type="dxa"/>
+          </w:tcPr>
+          <w:p>
+            <w:r>
+              <w:t>Week 3 – 6</w:t>
+            </w:r>
+          </w:p>
+        </w:tc>
+        <w:tc>
+          <w:tcPr>
+            <w:tcW w:w="6925" w:type="dxa"/>
+          </w:tcPr>
+          <w:p>
+            <w:pPr>
+              <w:rPr>
+                <w:rFonts w:asciiTheme="majorHAnsi" w:hAnsiTheme="majorHAnsi" w:cstheme="majorHAnsi"/>
+              </w:rPr>
+            </w:pPr>
+            <w:r>
+              <w:rPr>
+                <w:rFonts w:asciiTheme="majorHAnsi" w:hAnsiTheme="majorHAnsi" w:cstheme="majorHAnsi"/>
+              </w:rPr>
+              <w:t xml:space="preserve">Coding, testing and doing redesign if necessary. </w:t>
+            </w:r>
+          </w:p>
+        </w:tc>
+      </w:tr>
+      <w:tr>
+        <w:tc>
+          <w:tcPr>
+            <w:tcW w:w="2235" w:type="dxa"/>
+          </w:tcPr>
+          <w:p>
+            <w:r>
+              <w:t>Week 7</w:t>
+            </w:r>
+          </w:p>
+        </w:tc>
+        <w:tc>
+          <w:tcPr>
+            <w:tcW w:w="6925" w:type="dxa"/>
+          </w:tcPr>
+          <w:p>
+            <w:pPr>
+              <w:rPr>
+                <w:rFonts w:asciiTheme="majorHAnsi" w:hAnsiTheme="majorHAnsi" w:cstheme="majorHAnsi"/>
+              </w:rPr>
+            </w:pPr>
+            <w:r>
+              <w:rPr>
+                <w:rFonts w:asciiTheme="majorHAnsi" w:hAnsiTheme="majorHAnsi" w:cstheme="majorHAnsi"/>
+              </w:rPr>
+              <w:t>Writing report, testing and debugging</w:t>
+            </w:r>
+          </w:p>
+        </w:tc>
+      </w:tr>
+    </w:tbl>
+    <w:p>
+      <w:pPr>
+        <w:rPr>
+          <w:rFonts w:asciiTheme="majorHAnsi" w:hAnsiTheme="majorHAnsi" w:cstheme="majorHAnsi"/>
+        </w:rPr>
+      </w:pPr>
+      <w:r>
+        <w:rPr>
+          <w:rFonts w:asciiTheme="majorHAnsi" w:hAnsiTheme="majorHAnsi" w:cstheme="majorHAnsi"/>
+        </w:rPr>
+        <w:t xml:space="preserve">The plan that I had </w:t>
+      </w:r>
+      <w:r>
+        <w:rPr>
+          <w:rFonts w:asciiTheme="majorHAnsi" w:hAnsiTheme="majorHAnsi" w:cstheme="majorHAnsi"/>
+        </w:rPr>
+        <w:t xml:space="preserve">was almost what I ended up fallowing. But sometimes I had to do some redesign and more research to make the app more of what I wanted it to be. </w:t>
+      </w:r>
+    </w:p>
+    <w:p/>
+    <w:p>
+      <w:r>
+        <w:t>Required Features</w:t>
+      </w:r>
+    </w:p>
+    <w:p>
+      <w:pPr>
+        <w:pStyle w:val="ListParagraph"/>
+        <w:numPr>
+          <w:ilvl w:val="0"/>
+          <w:numId w:val="2"/>
+        </w:numPr>
+        <w:rPr>
+          <w:lang w:val="en-GB"/>
+        </w:rPr>
+      </w:pPr>
+      <w:r>
+        <w:rPr>
+          <w:lang w:val="en-GB"/>
+        </w:rPr>
+        <w:t>The user has to</w:t>
+      </w:r>
+      <w:r>
+        <w:rPr>
+          <w:lang w:val="en-GB"/>
+        </w:rPr>
+        <w:t xml:space="preserve"> register with a stud.noroff.no email. </w:t>
+      </w:r>
+    </w:p>
+    <w:p>
+      <w:pPr>
+        <w:pStyle w:val="ListParagraph"/>
+        <w:numPr>
+          <w:ilvl w:val="0"/>
+          <w:numId w:val="2"/>
+        </w:numPr>
+        <w:rPr>
+          <w:lang w:val="en-GB"/>
+        </w:rPr>
+      </w:pPr>
+      <w:r>
+        <w:rPr>
+          <w:lang w:val="en-GB"/>
+        </w:rPr>
+        <w:t xml:space="preserve">If the user is registered it can login, update avatar and banner, logout, create, update and delete posts, comment on posts, react to post with an emoji and follow and unfollow other profiles, view list of posts and profiles and view single post by id and profiles by usernames. </w:t>
+      </w:r>
+    </w:p>
+    <w:p>
+      <w:pPr>
+        <w:rPr>
+          <w:lang w:val="en-GB"/>
+        </w:rPr>
+      </w:pPr>
+      <w:r>
+        <w:rPr>
+          <w:lang w:val="en-GB"/>
+        </w:rPr>
+        <w:t>Technical Restrictions</w:t>
+      </w:r>
+    </w:p>
+    <w:p>
+      <w:pPr>
+        <w:pStyle w:val="ListParagraph"/>
+        <w:numPr>
+          <w:ilvl w:val="0"/>
+          <w:numId w:val="2"/>
+        </w:numPr>
+        <w:rPr>
+          <w:lang w:val="en-GB"/>
+        </w:rPr>
+      </w:pPr>
+      <w:r>
+        <w:rPr>
+          <w:lang w:val="en-GB"/>
+        </w:rPr>
+        <w:t>Approved JS framework - React &gt; 16</w:t>
+      </w:r>
+    </w:p>
+    <w:p>
+      <w:pPr>
+        <w:pStyle w:val="ListParagraph"/>
+        <w:numPr>
+          <w:ilvl w:val="0"/>
+          <w:numId w:val="2"/>
+        </w:numPr>
+        <w:rPr>
+          <w:lang w:val="en-GB"/>
+        </w:rPr>
+      </w:pPr>
+      <w:r>
+        <w:rPr>
+          <w:lang w:val="en-GB"/>
+        </w:rPr>
+        <w:t>Approved CSS Framework – Bootstrap, Tailwind</w:t>
+      </w:r>
+      <w:r>
+        <w:rPr>
+          <w:lang w:val="en-GB"/>
+        </w:rPr>
+        <w:t xml:space="preserve">, MUI, Style Components, CSS modules. </w:t>
+      </w:r>
+    </w:p>
+    <w:p>
+      <w:pPr>
+        <w:pStyle w:val="ListParagraph"/>
+        <w:numPr>
+          <w:ilvl w:val="0"/>
+          <w:numId w:val="2"/>
+        </w:numPr>
+        <w:rPr>
+          <w:lang w:val="en-GB"/>
+        </w:rPr>
+      </w:pPr>
+      <w:r>
+        <w:rPr>
+          <w:lang w:val="en-GB"/>
+        </w:rPr>
+        <w:t xml:space="preserve">Static Hosting – Github pages or netlify. </w:t>
+      </w:r>
+    </w:p>
+    <w:p>
+      <w:pPr>
+        <w:pStyle w:val="ListParagraph"/>
+        <w:numPr>
+          <w:ilvl w:val="0"/>
+          <w:numId w:val="2"/>
+        </w:numPr>
+        <w:rPr>
+          <w:lang w:val="en-GB"/>
+        </w:rPr>
+      </w:pPr>
+      <w:r>
+        <w:rPr>
+          <w:lang w:val="en-GB"/>
+        </w:rPr>
+        <w:t xml:space="preserve">Design application – Adobe XD, figma or sketch. </w:t>
+      </w:r>
+    </w:p>
+    <w:p>
+      <w:pPr>
+        <w:pStyle w:val="ListParagraph"/>
+        <w:numPr>
+          <w:ilvl w:val="0"/>
+          <w:numId w:val="2"/>
+        </w:numPr>
+        <w:rPr>
+          <w:lang w:val="en-GB"/>
+        </w:rPr>
+      </w:pPr>
+      <w:r>
+        <w:rPr>
+          <w:lang w:val="en-GB"/>
+        </w:rPr>
+        <w:t xml:space="preserve">Planning applications – Trello or Github Projects. </w:t>
+      </w:r>
+    </w:p>
+    <w:p>
+      <w:pPr>
+        <w:rPr>
+          <w:lang w:val="en-GB"/>
+        </w:rPr>
+      </w:pPr>
+      <w:r>
+        <w:rPr>
+          <w:lang w:val="en-GB"/>
+        </w:rPr>
+        <w:t>This I felt like was missing:</w:t>
+      </w:r>
+    </w:p>
+    <w:p>
+      <w:pPr>
+        <w:pStyle w:val="ListParagraph"/>
+        <w:numPr>
+          <w:ilvl w:val="0"/>
+          <w:numId w:val="2"/>
+        </w:numPr>
+        <w:rPr>
+          <w:lang w:val="en-GB"/>
+        </w:rPr>
+      </w:pPr>
+      <w:r>
+        <w:rPr>
+          <w:lang w:val="en-GB"/>
+        </w:rPr>
+        <w:t xml:space="preserve">I wanted to add a search option or a filter option to both posts and profile list. </w:t>
+      </w:r>
+    </w:p>
+    <w:p>
+      <w:pPr>
+        <w:pStyle w:val="ListParagraph"/>
+        <w:numPr>
+          <w:ilvl w:val="0"/>
+          <w:numId w:val="2"/>
+        </w:numPr>
+        <w:rPr>
+          <w:lang w:val="en-GB"/>
+        </w:rPr>
+      </w:pPr>
+      <w:r>
+        <w:rPr>
+          <w:lang w:val="en-GB"/>
+        </w:rPr>
+        <w:t xml:space="preserve">I found out a little to lait that it wood be a good idea to have a count next to reaction buttons. But didn’t have the time to figure that out. </w:t>
+      </w:r>
+    </w:p>
+    <w:p>
+      <w:pPr>
+        <w:rPr>
+          <w:rFonts w:ascii="Helvetica Neue Thin" w:hAnsi="Helvetica Neue Thin"/>
+          <w:noProof/>
+          <w:sz w:val="36"/>
+          <w:szCs w:val="36"/>
+          <w:lang w:val="en-GB"/>
         </w:rPr>
       </w:pPr>
     </w:p>
@@ -1347,37 +1718,36 @@
       <w:pPr>
         <w:pStyle w:val="Heading2"/>
       </w:pPr>
-      <w:bookmarkStart w:id="4" w:name="_Toc25064485"/>
-      <w:r>
-        <w:t xml:space="preserve">2.2. </w:t>
-      </w:r>
-      <w:r>
-        <w:t>Main section of report</w:t>
+      <w:bookmarkStart w:id="4" w:name="_Toc25064486"/>
+      <w:r>
+        <w:t xml:space="preserve">2.3. </w:t>
+      </w:r>
+      <w:r>
+        <w:t>Conclusion</w:t>
       </w:r>
       <w:bookmarkEnd w:id="4"/>
     </w:p>
     <w:p>
-      <w:pPr>
-        <w:rPr>
-          <w:rFonts w:ascii="Helvetica Neue Thin" w:hAnsi="Helvetica Neue Thin"/>
-          <w:noProof/>
-          <w:sz w:val="36"/>
-          <w:szCs w:val="36"/>
-        </w:rPr>
-      </w:pPr>
-    </w:p>
-    <w:p>
-      <w:pPr>
-        <w:pStyle w:val="Heading2"/>
-      </w:pPr>
-      <w:bookmarkStart w:id="5" w:name="_Toc25064486"/>
-      <w:r>
-        <w:t xml:space="preserve">2.3. </w:t>
-      </w:r>
-      <w:r>
-        <w:t>Conclusion</w:t>
-      </w:r>
-      <w:bookmarkEnd w:id="5"/>
+      <w:r>
+        <w:t xml:space="preserve">The project was finish on time. I wasn’t that happy about the design. But it worked, both minimal and clean. Easy to use. </w:t>
+      </w:r>
+    </w:p>
+    <w:p>
+      <w:r>
+        <w:t xml:space="preserve">It was hard working with the API that the school gave us because people made so many users and posts when testing. It just became chaotic and not as good as I wanted it to be. I </w:t>
+      </w:r>
+      <w:r>
+        <w:lastRenderedPageBreak/>
+        <w:t xml:space="preserve">missed the search opportunity with the API and that the tag filter was given to use the week  before the </w:t>
+      </w:r>
+      <w:proofErr w:type="spellStart"/>
+      <w:r>
+        <w:t>do</w:t>
+      </w:r>
+      <w:proofErr w:type="spellEnd"/>
+      <w:r>
+        <w:t xml:space="preserve"> date so I wasn’t able to add it to my project. </w:t>
+      </w:r>
     </w:p>
     <w:p>
       <w:pPr>
@@ -1623,15 +1993,14 @@
       <w:pPr>
         <w:pStyle w:val="Heading1"/>
       </w:pPr>
-      <w:bookmarkStart w:id="6" w:name="_Toc25064487"/>
-      <w:r>
-        <w:lastRenderedPageBreak/>
+      <w:bookmarkStart w:id="5" w:name="_Toc25064487"/>
+      <w:r>
         <w:t xml:space="preserve">3. </w:t>
       </w:r>
       <w:r>
         <w:t>References</w:t>
       </w:r>
-      <w:bookmarkEnd w:id="6"/>
+      <w:bookmarkEnd w:id="5"/>
     </w:p>
     <w:p>
       <w:pPr>
@@ -1916,15 +2285,14 @@
       <w:pPr>
         <w:pStyle w:val="Heading1"/>
       </w:pPr>
-      <w:bookmarkStart w:id="7" w:name="_Toc25064488"/>
-      <w:r>
-        <w:lastRenderedPageBreak/>
+      <w:bookmarkStart w:id="6" w:name="_Toc25064488"/>
+      <w:r>
         <w:t xml:space="preserve">4. </w:t>
       </w:r>
       <w:r>
         <w:t>Acknowledgements</w:t>
       </w:r>
-      <w:bookmarkEnd w:id="7"/>
+      <w:bookmarkEnd w:id="6"/>
     </w:p>
     <w:p>
       <w:pPr>
@@ -2239,15 +2607,14 @@
       <w:pPr>
         <w:pStyle w:val="Heading1"/>
       </w:pPr>
-      <w:bookmarkStart w:id="8" w:name="_Toc25064489"/>
-      <w:r>
-        <w:lastRenderedPageBreak/>
+      <w:bookmarkStart w:id="7" w:name="_Toc25064489"/>
+      <w:r>
         <w:t xml:space="preserve">5. </w:t>
       </w:r>
       <w:r>
         <w:t>Appendices</w:t>
       </w:r>
-      <w:bookmarkEnd w:id="8"/>
+      <w:bookmarkEnd w:id="7"/>
     </w:p>
     <w:p>
       <w:pPr>
@@ -2332,15 +2699,15 @@
 </file>
 
 <file path=word/endnotes.xml><?xml version="1.0" encoding="utf-8"?>
-<w:endnotes xmlns:ve="http://schemas.openxmlformats.org/markup-compatibility/2006" xmlns:o="urn:schemas-microsoft-com:office:office" xmlns:r="http://schemas.openxmlformats.org/officeDocument/2006/relationships" xmlns:m="http://schemas.openxmlformats.org/officeDocument/2006/math" xmlns:v="urn:schemas-microsoft-com:vml" xmlns:wp="http://schemas.openxmlformats.org/drawingml/2006/wordprocessingDrawing" xmlns:w10="urn:schemas-microsoft-com:office:word" xmlns:w="http://schemas.openxmlformats.org/wordprocessingml/2006/main" xmlns:wne="http://schemas.microsoft.com/office/word/2006/wordml">
-  <w:endnote w:type="separator" w:id="0">
+<w:endnotes xmlns:wpc="http://schemas.microsoft.com/office/word/2010/wordprocessingCanvas" xmlns:cx="http://schemas.microsoft.com/office/drawing/2014/chartex" xmlns:cx1="http://schemas.microsoft.com/office/drawing/2015/9/8/chartex" xmlns:cx2="http://schemas.microsoft.com/office/drawing/2015/10/21/chartex" xmlns:cx3="http://schemas.microsoft.com/office/drawing/2016/5/9/chartex" xmlns:cx4="http://schemas.microsoft.com/office/drawing/2016/5/10/chartex" xmlns:cx5="http://schemas.microsoft.com/office/drawing/2016/5/11/chartex" xmlns:cx6="http://schemas.microsoft.com/office/drawing/2016/5/12/chartex" xmlns:cx7="http://schemas.microsoft.com/office/drawing/2016/5/13/chartex" xmlns:cx8="http://schemas.microsoft.com/office/drawing/2016/5/14/chartex" xmlns:mc="http://schemas.openxmlformats.org/markup-compatibility/2006" xmlns:aink="http://schemas.microsoft.com/office/drawing/2016/ink" xmlns:am3d="http://schemas.microsoft.com/office/drawing/2017/model3d" xmlns:o="urn:schemas-microsoft-com:office:office" xmlns:oel="http://schemas.microsoft.com/office/2019/extlst" xmlns:r="http://schemas.openxmlformats.org/officeDocument/2006/relationships" xmlns:m="http://schemas.openxmlformats.org/officeDocument/2006/math" xmlns:v="urn:schemas-microsoft-com:vml" xmlns:wp14="http://schemas.microsoft.com/office/word/2010/wordprocessingDrawing" xmlns:wp="http://schemas.openxmlformats.org/drawingml/2006/wordprocessingDrawing" xmlns:w10="urn:schemas-microsoft-com:office:word" xmlns:w="http://schemas.openxmlformats.org/wordprocessingml/2006/main" xmlns:w14="http://schemas.microsoft.com/office/word/2010/wordml" xmlns:w15="http://schemas.microsoft.com/office/word/2012/wordml" xmlns:w16cex="http://schemas.microsoft.com/office/word/2018/wordml/cex" xmlns:w16cid="http://schemas.microsoft.com/office/word/2016/wordml/cid" xmlns:w16="http://schemas.microsoft.com/office/word/2018/wordml" xmlns:w16sdtdh="http://schemas.microsoft.com/office/word/2020/wordml/sdtdatahash" xmlns:w16se="http://schemas.microsoft.com/office/word/2015/wordml/symex" xmlns:wpg="http://schemas.microsoft.com/office/word/2010/wordprocessingGroup" xmlns:wpi="http://schemas.microsoft.com/office/word/2010/wordprocessingInk" xmlns:wne="http://schemas.microsoft.com/office/word/2006/wordml" xmlns:wps="http://schemas.microsoft.com/office/word/2010/wordprocessingShape" mc:Ignorable="w14 w15 w16se w16cid w16 w16cex w16sdtdh wp14">
+  <w:endnote w:type="separator" w:id="-1">
     <w:p>
       <w:r>
         <w:separator/>
       </w:r>
     </w:p>
   </w:endnote>
-  <w:endnote w:type="continuationSeparator" w:id="1">
+  <w:endnote w:type="continuationSeparator" w:id="0">
     <w:p>
       <w:r>
         <w:continuationSeparator/>
@@ -2351,7 +2718,7 @@
 </file>
 
 <file path=word/footer1.xml><?xml version="1.0" encoding="utf-8"?>
-<w:ftr xmlns:ve="http://schemas.openxmlformats.org/markup-compatibility/2006" xmlns:o="urn:schemas-microsoft-com:office:office" xmlns:r="http://schemas.openxmlformats.org/officeDocument/2006/relationships" xmlns:m="http://schemas.openxmlformats.org/officeDocument/2006/math" xmlns:v="urn:schemas-microsoft-com:vml" xmlns:wp="http://schemas.openxmlformats.org/drawingml/2006/wordprocessingDrawing" xmlns:w10="urn:schemas-microsoft-com:office:word" xmlns:w="http://schemas.openxmlformats.org/wordprocessingml/2006/main" xmlns:wne="http://schemas.microsoft.com/office/word/2006/wordml">
+<w:ftr xmlns:wpc="http://schemas.microsoft.com/office/word/2010/wordprocessingCanvas" xmlns:cx="http://schemas.microsoft.com/office/drawing/2014/chartex" xmlns:cx1="http://schemas.microsoft.com/office/drawing/2015/9/8/chartex" xmlns:cx2="http://schemas.microsoft.com/office/drawing/2015/10/21/chartex" xmlns:cx3="http://schemas.microsoft.com/office/drawing/2016/5/9/chartex" xmlns:cx4="http://schemas.microsoft.com/office/drawing/2016/5/10/chartex" xmlns:cx5="http://schemas.microsoft.com/office/drawing/2016/5/11/chartex" xmlns:cx6="http://schemas.microsoft.com/office/drawing/2016/5/12/chartex" xmlns:cx7="http://schemas.microsoft.com/office/drawing/2016/5/13/chartex" xmlns:cx8="http://schemas.microsoft.com/office/drawing/2016/5/14/chartex" xmlns:mc="http://schemas.openxmlformats.org/markup-compatibility/2006" xmlns:aink="http://schemas.microsoft.com/office/drawing/2016/ink" xmlns:am3d="http://schemas.microsoft.com/office/drawing/2017/model3d" xmlns:o="urn:schemas-microsoft-com:office:office" xmlns:oel="http://schemas.microsoft.com/office/2019/extlst" xmlns:r="http://schemas.openxmlformats.org/officeDocument/2006/relationships" xmlns:m="http://schemas.openxmlformats.org/officeDocument/2006/math" xmlns:v="urn:schemas-microsoft-com:vml" xmlns:wp14="http://schemas.microsoft.com/office/word/2010/wordprocessingDrawing" xmlns:wp="http://schemas.openxmlformats.org/drawingml/2006/wordprocessingDrawing" xmlns:w10="urn:schemas-microsoft-com:office:word" xmlns:w="http://schemas.openxmlformats.org/wordprocessingml/2006/main" xmlns:w14="http://schemas.microsoft.com/office/word/2010/wordml" xmlns:w15="http://schemas.microsoft.com/office/word/2012/wordml" xmlns:w16cex="http://schemas.microsoft.com/office/word/2018/wordml/cex" xmlns:w16cid="http://schemas.microsoft.com/office/word/2016/wordml/cid" xmlns:w16="http://schemas.microsoft.com/office/word/2018/wordml" xmlns:w16sdtdh="http://schemas.microsoft.com/office/word/2020/wordml/sdtdatahash" xmlns:w16se="http://schemas.microsoft.com/office/word/2015/wordml/symex" xmlns:wpg="http://schemas.microsoft.com/office/word/2010/wordprocessingGroup" xmlns:wpi="http://schemas.microsoft.com/office/word/2010/wordprocessingInk" xmlns:wne="http://schemas.microsoft.com/office/word/2006/wordml" xmlns:wps="http://schemas.microsoft.com/office/word/2010/wordprocessingShape" mc:Ignorable="w14 w15 w16se w16cid w16 w16cex w16sdtdh wp14">
   <w:p>
     <w:pPr>
       <w:pStyle w:val="Footer"/>
@@ -2362,7 +2729,7 @@
         <w:lang w:val="en-US"/>
       </w:rPr>
       <w:drawing>
-        <wp:anchor distT="0" distB="0" distL="114300" distR="114300" simplePos="0" relativeHeight="251658240" behindDoc="1" locked="0" layoutInCell="1" allowOverlap="1">
+        <wp:anchor distT="0" distB="0" distL="114300" distR="114300" simplePos="0" relativeHeight="251658240" behindDoc="1" locked="0" layoutInCell="1" allowOverlap="1" wp14:anchorId="1CF57EC7" wp14:editId="110D580F">
           <wp:simplePos x="0" y="0"/>
           <wp:positionH relativeFrom="column">
             <wp:posOffset>-992505</wp:posOffset>
@@ -2388,7 +2755,7 @@
                   <a:blip r:embed="rId1">
                     <a:extLst>
                       <a:ext uri="{28A0092B-C50C-407E-A947-70E740481C1C}">
-                        <a14:useLocalDpi xmlns:a14="http://schemas.microsoft.com/office/drawing/2010/main" xmlns:wps="http://schemas.microsoft.com/office/word/2010/wordprocessingShape" xmlns:wpi="http://schemas.microsoft.com/office/word/2010/wordprocessingInk" xmlns:wpg="http://schemas.microsoft.com/office/word/2010/wordprocessingGroup" xmlns:w16se="http://schemas.microsoft.com/office/word/2015/wordml/symex" xmlns:w16cid="http://schemas.microsoft.com/office/word/2016/wordml/cid" xmlns:w15="http://schemas.microsoft.com/office/word/2012/wordml" xmlns:w14="http://schemas.microsoft.com/office/word/2010/wordml" xmlns:w="http://schemas.openxmlformats.org/wordprocessingml/2006/main" xmlns:w10="urn:schemas-microsoft-com:office:word" xmlns:wp14="http://schemas.microsoft.com/office/word/2010/wordprocessingDrawing" xmlns:v="urn:schemas-microsoft-com:vml" xmlns:o="urn:schemas-microsoft-com:office:office" xmlns:am3d="http://schemas.microsoft.com/office/drawing/2017/model3d" xmlns:aink="http://schemas.microsoft.com/office/drawing/2016/ink" xmlns:mc="http://schemas.openxmlformats.org/markup-compatibility/2006" xmlns:cx8="http://schemas.microsoft.com/office/drawing/2016/5/14/chartex" xmlns:cx7="http://schemas.microsoft.com/office/drawing/2016/5/13/chartex" xmlns:cx6="http://schemas.microsoft.com/office/drawing/2016/5/12/chartex" xmlns:cx5="http://schemas.microsoft.com/office/drawing/2016/5/11/chartex" xmlns:cx4="http://schemas.microsoft.com/office/drawing/2016/5/10/chartex" xmlns:cx3="http://schemas.microsoft.com/office/drawing/2016/5/9/chartex" xmlns:cx2="http://schemas.microsoft.com/office/drawing/2015/10/21/chartex" xmlns:cx1="http://schemas.microsoft.com/office/drawing/2015/9/8/chartex" xmlns:cx="http://schemas.microsoft.com/office/drawing/2014/chartex" xmlns:wpc="http://schemas.microsoft.com/office/word/2010/wordprocessingCanvas" xmlns="" val="0"/>
+                        <a14:useLocalDpi xmlns:a14="http://schemas.microsoft.com/office/drawing/2010/main" val="0"/>
                       </a:ext>
                     </a:extLst>
                   </a:blip>
@@ -2421,15 +2788,15 @@
 </file>
 
 <file path=word/footnotes.xml><?xml version="1.0" encoding="utf-8"?>
-<w:footnotes xmlns:ve="http://schemas.openxmlformats.org/markup-compatibility/2006" xmlns:o="urn:schemas-microsoft-com:office:office" xmlns:r="http://schemas.openxmlformats.org/officeDocument/2006/relationships" xmlns:m="http://schemas.openxmlformats.org/officeDocument/2006/math" xmlns:v="urn:schemas-microsoft-com:vml" xmlns:wp="http://schemas.openxmlformats.org/drawingml/2006/wordprocessingDrawing" xmlns:w10="urn:schemas-microsoft-com:office:word" xmlns:w="http://schemas.openxmlformats.org/wordprocessingml/2006/main" xmlns:wne="http://schemas.microsoft.com/office/word/2006/wordml">
-  <w:footnote w:type="separator" w:id="0">
+<w:footnotes xmlns:wpc="http://schemas.microsoft.com/office/word/2010/wordprocessingCanvas" xmlns:cx="http://schemas.microsoft.com/office/drawing/2014/chartex" xmlns:cx1="http://schemas.microsoft.com/office/drawing/2015/9/8/chartex" xmlns:cx2="http://schemas.microsoft.com/office/drawing/2015/10/21/chartex" xmlns:cx3="http://schemas.microsoft.com/office/drawing/2016/5/9/chartex" xmlns:cx4="http://schemas.microsoft.com/office/drawing/2016/5/10/chartex" xmlns:cx5="http://schemas.microsoft.com/office/drawing/2016/5/11/chartex" xmlns:cx6="http://schemas.microsoft.com/office/drawing/2016/5/12/chartex" xmlns:cx7="http://schemas.microsoft.com/office/drawing/2016/5/13/chartex" xmlns:cx8="http://schemas.microsoft.com/office/drawing/2016/5/14/chartex" xmlns:mc="http://schemas.openxmlformats.org/markup-compatibility/2006" xmlns:aink="http://schemas.microsoft.com/office/drawing/2016/ink" xmlns:am3d="http://schemas.microsoft.com/office/drawing/2017/model3d" xmlns:o="urn:schemas-microsoft-com:office:office" xmlns:oel="http://schemas.microsoft.com/office/2019/extlst" xmlns:r="http://schemas.openxmlformats.org/officeDocument/2006/relationships" xmlns:m="http://schemas.openxmlformats.org/officeDocument/2006/math" xmlns:v="urn:schemas-microsoft-com:vml" xmlns:wp14="http://schemas.microsoft.com/office/word/2010/wordprocessingDrawing" xmlns:wp="http://schemas.openxmlformats.org/drawingml/2006/wordprocessingDrawing" xmlns:w10="urn:schemas-microsoft-com:office:word" xmlns:w="http://schemas.openxmlformats.org/wordprocessingml/2006/main" xmlns:w14="http://schemas.microsoft.com/office/word/2010/wordml" xmlns:w15="http://schemas.microsoft.com/office/word/2012/wordml" xmlns:w16cex="http://schemas.microsoft.com/office/word/2018/wordml/cex" xmlns:w16cid="http://schemas.microsoft.com/office/word/2016/wordml/cid" xmlns:w16="http://schemas.microsoft.com/office/word/2018/wordml" xmlns:w16sdtdh="http://schemas.microsoft.com/office/word/2020/wordml/sdtdatahash" xmlns:w16se="http://schemas.microsoft.com/office/word/2015/wordml/symex" xmlns:wpg="http://schemas.microsoft.com/office/word/2010/wordprocessingGroup" xmlns:wpi="http://schemas.microsoft.com/office/word/2010/wordprocessingInk" xmlns:wne="http://schemas.microsoft.com/office/word/2006/wordml" xmlns:wps="http://schemas.microsoft.com/office/word/2010/wordprocessingShape" mc:Ignorable="w14 w15 w16se w16cid w16 w16cex w16sdtdh wp14">
+  <w:footnote w:type="separator" w:id="-1">
     <w:p>
       <w:r>
         <w:separator/>
       </w:r>
     </w:p>
   </w:footnote>
-  <w:footnote w:type="continuationSeparator" w:id="1">
+  <w:footnote w:type="continuationSeparator" w:id="0">
     <w:p>
       <w:r>
         <w:continuationSeparator/>
@@ -2440,8 +2807,8 @@
 </file>
 
 <file path=word/numbering.xml><?xml version="1.0" encoding="utf-8"?>
-<w:numbering xmlns:ve="http://schemas.openxmlformats.org/markup-compatibility/2006" xmlns:o="urn:schemas-microsoft-com:office:office" xmlns:r="http://schemas.openxmlformats.org/officeDocument/2006/relationships" xmlns:m="http://schemas.openxmlformats.org/officeDocument/2006/math" xmlns:v="urn:schemas-microsoft-com:vml" xmlns:wp="http://schemas.openxmlformats.org/drawingml/2006/wordprocessingDrawing" xmlns:w10="urn:schemas-microsoft-com:office:word" xmlns:w="http://schemas.openxmlformats.org/wordprocessingml/2006/main" xmlns:wne="http://schemas.microsoft.com/office/word/2006/wordml">
-  <w:abstractNum w:abstractNumId="0">
+<w:numbering xmlns:wpc="http://schemas.microsoft.com/office/word/2010/wordprocessingCanvas" xmlns:cx="http://schemas.microsoft.com/office/drawing/2014/chartex" xmlns:cx1="http://schemas.microsoft.com/office/drawing/2015/9/8/chartex" xmlns:cx2="http://schemas.microsoft.com/office/drawing/2015/10/21/chartex" xmlns:cx3="http://schemas.microsoft.com/office/drawing/2016/5/9/chartex" xmlns:cx4="http://schemas.microsoft.com/office/drawing/2016/5/10/chartex" xmlns:cx5="http://schemas.microsoft.com/office/drawing/2016/5/11/chartex" xmlns:cx6="http://schemas.microsoft.com/office/drawing/2016/5/12/chartex" xmlns:cx7="http://schemas.microsoft.com/office/drawing/2016/5/13/chartex" xmlns:cx8="http://schemas.microsoft.com/office/drawing/2016/5/14/chartex" xmlns:mc="http://schemas.openxmlformats.org/markup-compatibility/2006" xmlns:aink="http://schemas.microsoft.com/office/drawing/2016/ink" xmlns:am3d="http://schemas.microsoft.com/office/drawing/2017/model3d" xmlns:o="urn:schemas-microsoft-com:office:office" xmlns:oel="http://schemas.microsoft.com/office/2019/extlst" xmlns:r="http://schemas.openxmlformats.org/officeDocument/2006/relationships" xmlns:m="http://schemas.openxmlformats.org/officeDocument/2006/math" xmlns:v="urn:schemas-microsoft-com:vml" xmlns:wp14="http://schemas.microsoft.com/office/word/2010/wordprocessingDrawing" xmlns:wp="http://schemas.openxmlformats.org/drawingml/2006/wordprocessingDrawing" xmlns:w10="urn:schemas-microsoft-com:office:word" xmlns:w="http://schemas.openxmlformats.org/wordprocessingml/2006/main" xmlns:w14="http://schemas.microsoft.com/office/word/2010/wordml" xmlns:w15="http://schemas.microsoft.com/office/word/2012/wordml" xmlns:w16cex="http://schemas.microsoft.com/office/word/2018/wordml/cex" xmlns:w16cid="http://schemas.microsoft.com/office/word/2016/wordml/cid" xmlns:w16="http://schemas.microsoft.com/office/word/2018/wordml" xmlns:w16sdtdh="http://schemas.microsoft.com/office/word/2020/wordml/sdtdatahash" xmlns:w16se="http://schemas.microsoft.com/office/word/2015/wordml/symex" xmlns:wpg="http://schemas.microsoft.com/office/word/2010/wordprocessingGroup" xmlns:wpi="http://schemas.microsoft.com/office/word/2010/wordprocessingInk" xmlns:wne="http://schemas.microsoft.com/office/word/2006/wordml" xmlns:wps="http://schemas.microsoft.com/office/word/2010/wordprocessingShape" mc:Ignorable="w14 w15 w16se w16cid w16 w16cex w16sdtdh wp14">
+  <w:abstractNum w:abstractNumId="0" w15:restartNumberingAfterBreak="0">
     <w:nsid w:val="03DF386C"/>
     <w:multiLevelType w:val="hybridMultilevel"/>
     <w:tmpl w:val="8308668A"/>
@@ -2554,14 +2921,130 @@
       </w:rPr>
     </w:lvl>
   </w:abstractNum>
-  <w:num w:numId="1">
+  <w:abstractNum w:abstractNumId="1" w15:restartNumberingAfterBreak="0">
+    <w:nsid w:val="6ED35D03"/>
+    <w:multiLevelType w:val="hybridMultilevel"/>
+    <w:tmpl w:val="C12AE50A"/>
+    <w:lvl w:ilvl="0" w:tplc="E9724A46">
+      <w:start w:val="2"/>
+      <w:numFmt w:val="bullet"/>
+      <w:lvlText w:val="-"/>
+      <w:lvlJc w:val="left"/>
+      <w:pPr>
+        <w:ind w:left="420" w:hanging="360"/>
+      </w:pPr>
+      <w:rPr>
+        <w:rFonts w:ascii="Calibri" w:eastAsiaTheme="minorHAnsi" w:hAnsi="Calibri" w:cs="Calibri" w:hint="default"/>
+      </w:rPr>
+    </w:lvl>
+    <w:lvl w:ilvl="1" w:tplc="04140003" w:tentative="1">
+      <w:start w:val="1"/>
+      <w:numFmt w:val="bullet"/>
+      <w:lvlText w:val="o"/>
+      <w:lvlJc w:val="left"/>
+      <w:pPr>
+        <w:ind w:left="1140" w:hanging="360"/>
+      </w:pPr>
+      <w:rPr>
+        <w:rFonts w:ascii="Courier New" w:hAnsi="Courier New" w:cs="Courier New" w:hint="default"/>
+      </w:rPr>
+    </w:lvl>
+    <w:lvl w:ilvl="2" w:tplc="04140005" w:tentative="1">
+      <w:start w:val="1"/>
+      <w:numFmt w:val="bullet"/>
+      <w:lvlText w:val=""/>
+      <w:lvlJc w:val="left"/>
+      <w:pPr>
+        <w:ind w:left="1860" w:hanging="360"/>
+      </w:pPr>
+      <w:rPr>
+        <w:rFonts w:ascii="Wingdings" w:hAnsi="Wingdings" w:hint="default"/>
+      </w:rPr>
+    </w:lvl>
+    <w:lvl w:ilvl="3" w:tplc="04140001" w:tentative="1">
+      <w:start w:val="1"/>
+      <w:numFmt w:val="bullet"/>
+      <w:lvlText w:val=""/>
+      <w:lvlJc w:val="left"/>
+      <w:pPr>
+        <w:ind w:left="2580" w:hanging="360"/>
+      </w:pPr>
+      <w:rPr>
+        <w:rFonts w:ascii="Symbol" w:hAnsi="Symbol" w:hint="default"/>
+      </w:rPr>
+    </w:lvl>
+    <w:lvl w:ilvl="4" w:tplc="04140003" w:tentative="1">
+      <w:start w:val="1"/>
+      <w:numFmt w:val="bullet"/>
+      <w:lvlText w:val="o"/>
+      <w:lvlJc w:val="left"/>
+      <w:pPr>
+        <w:ind w:left="3300" w:hanging="360"/>
+      </w:pPr>
+      <w:rPr>
+        <w:rFonts w:ascii="Courier New" w:hAnsi="Courier New" w:cs="Courier New" w:hint="default"/>
+      </w:rPr>
+    </w:lvl>
+    <w:lvl w:ilvl="5" w:tplc="04140005" w:tentative="1">
+      <w:start w:val="1"/>
+      <w:numFmt w:val="bullet"/>
+      <w:lvlText w:val=""/>
+      <w:lvlJc w:val="left"/>
+      <w:pPr>
+        <w:ind w:left="4020" w:hanging="360"/>
+      </w:pPr>
+      <w:rPr>
+        <w:rFonts w:ascii="Wingdings" w:hAnsi="Wingdings" w:hint="default"/>
+      </w:rPr>
+    </w:lvl>
+    <w:lvl w:ilvl="6" w:tplc="04140001" w:tentative="1">
+      <w:start w:val="1"/>
+      <w:numFmt w:val="bullet"/>
+      <w:lvlText w:val=""/>
+      <w:lvlJc w:val="left"/>
+      <w:pPr>
+        <w:ind w:left="4740" w:hanging="360"/>
+      </w:pPr>
+      <w:rPr>
+        <w:rFonts w:ascii="Symbol" w:hAnsi="Symbol" w:hint="default"/>
+      </w:rPr>
+    </w:lvl>
+    <w:lvl w:ilvl="7" w:tplc="04140003" w:tentative="1">
+      <w:start w:val="1"/>
+      <w:numFmt w:val="bullet"/>
+      <w:lvlText w:val="o"/>
+      <w:lvlJc w:val="left"/>
+      <w:pPr>
+        <w:ind w:left="5460" w:hanging="360"/>
+      </w:pPr>
+      <w:rPr>
+        <w:rFonts w:ascii="Courier New" w:hAnsi="Courier New" w:cs="Courier New" w:hint="default"/>
+      </w:rPr>
+    </w:lvl>
+    <w:lvl w:ilvl="8" w:tplc="04140005" w:tentative="1">
+      <w:start w:val="1"/>
+      <w:numFmt w:val="bullet"/>
+      <w:lvlText w:val=""/>
+      <w:lvlJc w:val="left"/>
+      <w:pPr>
+        <w:ind w:left="6180" w:hanging="360"/>
+      </w:pPr>
+      <w:rPr>
+        <w:rFonts w:ascii="Wingdings" w:hAnsi="Wingdings" w:hint="default"/>
+      </w:rPr>
+    </w:lvl>
+  </w:abstractNum>
+  <w:num w:numId="1" w16cid:durableId="43602604">
     <w:abstractNumId w:val="0"/>
+  </w:num>
+  <w:num w:numId="2" w16cid:durableId="1753425471">
+    <w:abstractNumId w:val="1"/>
   </w:num>
 </w:numbering>
 </file>
 
 <file path=word/styles.xml><?xml version="1.0" encoding="utf-8"?>
-<w:styles xmlns:r="http://schemas.openxmlformats.org/officeDocument/2006/relationships" xmlns:w="http://schemas.openxmlformats.org/wordprocessingml/2006/main">
+<w:styles xmlns:mc="http://schemas.openxmlformats.org/markup-compatibility/2006" xmlns:r="http://schemas.openxmlformats.org/officeDocument/2006/relationships" xmlns:w="http://schemas.openxmlformats.org/wordprocessingml/2006/main" xmlns:w14="http://schemas.microsoft.com/office/word/2010/wordml" xmlns:w15="http://schemas.microsoft.com/office/word/2012/wordml" xmlns:w16cex="http://schemas.microsoft.com/office/word/2018/wordml/cex" xmlns:w16cid="http://schemas.microsoft.com/office/word/2016/wordml/cid" xmlns:w16="http://schemas.microsoft.com/office/word/2018/wordml" xmlns:w16sdtdh="http://schemas.microsoft.com/office/word/2020/wordml/sdtdatahash" xmlns:w16se="http://schemas.microsoft.com/office/word/2015/wordml/symex" mc:Ignorable="w14 w15 w16se w16cid w16 w16cex w16sdtdh">
   <w:docDefaults>
     <w:rPrDefault>
       <w:rPr>
@@ -2573,144 +3056,383 @@
     </w:rPrDefault>
     <w:pPrDefault/>
   </w:docDefaults>
-  <w:latentStyles w:defLockedState="0" w:defUIPriority="99" w:defSemiHidden="1" w:defUnhideWhenUsed="1" w:defQFormat="0" w:count="267">
-    <w:lsdException w:name="Normal" w:semiHidden="0" w:uiPriority="0" w:unhideWhenUsed="0" w:qFormat="1"/>
-    <w:lsdException w:name="heading 1" w:semiHidden="0" w:uiPriority="9" w:unhideWhenUsed="0" w:qFormat="1"/>
-    <w:lsdException w:name="heading 2" w:uiPriority="9" w:qFormat="1"/>
-    <w:lsdException w:name="heading 3" w:uiPriority="9" w:qFormat="1"/>
-    <w:lsdException w:name="heading 4" w:uiPriority="9" w:qFormat="1"/>
-    <w:lsdException w:name="heading 5" w:uiPriority="9" w:qFormat="1"/>
-    <w:lsdException w:name="heading 6" w:uiPriority="9" w:qFormat="1"/>
-    <w:lsdException w:name="heading 7" w:uiPriority="9" w:qFormat="1"/>
-    <w:lsdException w:name="heading 8" w:uiPriority="9" w:qFormat="1"/>
-    <w:lsdException w:name="heading 9" w:uiPriority="9" w:qFormat="1"/>
-    <w:lsdException w:name="toc 1" w:uiPriority="39"/>
-    <w:lsdException w:name="toc 2" w:uiPriority="39"/>
-    <w:lsdException w:name="toc 3" w:uiPriority="39"/>
-    <w:lsdException w:name="toc 4" w:uiPriority="39"/>
-    <w:lsdException w:name="toc 5" w:uiPriority="39"/>
-    <w:lsdException w:name="toc 6" w:uiPriority="39"/>
-    <w:lsdException w:name="toc 7" w:uiPriority="39"/>
-    <w:lsdException w:name="toc 8" w:uiPriority="39"/>
-    <w:lsdException w:name="toc 9" w:uiPriority="39"/>
-    <w:lsdException w:name="caption" w:uiPriority="35" w:qFormat="1"/>
-    <w:lsdException w:name="Title" w:semiHidden="0" w:uiPriority="10" w:unhideWhenUsed="0" w:qFormat="1"/>
-    <w:lsdException w:name="Default Paragraph Font" w:uiPriority="1"/>
-    <w:lsdException w:name="Subtitle" w:semiHidden="0" w:uiPriority="11" w:unhideWhenUsed="0" w:qFormat="1"/>
-    <w:lsdException w:name="Strong" w:semiHidden="0" w:uiPriority="22" w:unhideWhenUsed="0" w:qFormat="1"/>
-    <w:lsdException w:name="Emphasis" w:semiHidden="0" w:uiPriority="20" w:unhideWhenUsed="0" w:qFormat="1"/>
-    <w:lsdException w:name="Table Grid" w:semiHidden="0" w:uiPriority="39" w:unhideWhenUsed="0"/>
-    <w:lsdException w:name="Placeholder Text" w:unhideWhenUsed="0"/>
-    <w:lsdException w:name="No Spacing" w:semiHidden="0" w:uiPriority="1" w:unhideWhenUsed="0" w:qFormat="1"/>
-    <w:lsdException w:name="Light Shading" w:semiHidden="0" w:uiPriority="60" w:unhideWhenUsed="0"/>
-    <w:lsdException w:name="Light List" w:semiHidden="0" w:uiPriority="61" w:unhideWhenUsed="0"/>
-    <w:lsdException w:name="Light Grid" w:semiHidden="0" w:uiPriority="62" w:unhideWhenUsed="0"/>
-    <w:lsdException w:name="Medium Shading 1" w:semiHidden="0" w:uiPriority="63" w:unhideWhenUsed="0"/>
-    <w:lsdException w:name="Medium Shading 2" w:semiHidden="0" w:uiPriority="64" w:unhideWhenUsed="0"/>
-    <w:lsdException w:name="Medium List 1" w:semiHidden="0" w:uiPriority="65" w:unhideWhenUsed="0"/>
-    <w:lsdException w:name="Medium List 2" w:semiHidden="0" w:uiPriority="66" w:unhideWhenUsed="0"/>
-    <w:lsdException w:name="Medium Grid 1" w:semiHidden="0" w:uiPriority="67" w:unhideWhenUsed="0"/>
-    <w:lsdException w:name="Medium Grid 2" w:semiHidden="0" w:uiPriority="68" w:unhideWhenUsed="0"/>
-    <w:lsdException w:name="Medium Grid 3" w:semiHidden="0" w:uiPriority="69" w:unhideWhenUsed="0"/>
-    <w:lsdException w:name="Dark List" w:semiHidden="0" w:uiPriority="70" w:unhideWhenUsed="0"/>
-    <w:lsdException w:name="Colorful Shading" w:semiHidden="0" w:uiPriority="71" w:unhideWhenUsed="0"/>
-    <w:lsdException w:name="Colorful List" w:semiHidden="0" w:uiPriority="72" w:unhideWhenUsed="0"/>
-    <w:lsdException w:name="Colorful Grid" w:semiHidden="0" w:uiPriority="73" w:unhideWhenUsed="0"/>
-    <w:lsdException w:name="Light Shading Accent 1" w:semiHidden="0" w:uiPriority="60" w:unhideWhenUsed="0"/>
-    <w:lsdException w:name="Light List Accent 1" w:semiHidden="0" w:uiPriority="61" w:unhideWhenUsed="0"/>
-    <w:lsdException w:name="Light Grid Accent 1" w:semiHidden="0" w:uiPriority="62" w:unhideWhenUsed="0"/>
-    <w:lsdException w:name="Medium Shading 1 Accent 1" w:semiHidden="0" w:uiPriority="63" w:unhideWhenUsed="0"/>
-    <w:lsdException w:name="Medium Shading 2 Accent 1" w:semiHidden="0" w:uiPriority="64" w:unhideWhenUsed="0"/>
-    <w:lsdException w:name="Medium List 1 Accent 1" w:semiHidden="0" w:uiPriority="65" w:unhideWhenUsed="0"/>
-    <w:lsdException w:name="Revision" w:unhideWhenUsed="0"/>
-    <w:lsdException w:name="List Paragraph" w:semiHidden="0" w:uiPriority="34" w:unhideWhenUsed="0" w:qFormat="1"/>
-    <w:lsdException w:name="Quote" w:semiHidden="0" w:uiPriority="29" w:unhideWhenUsed="0" w:qFormat="1"/>
-    <w:lsdException w:name="Intense Quote" w:semiHidden="0" w:uiPriority="30" w:unhideWhenUsed="0" w:qFormat="1"/>
-    <w:lsdException w:name="Medium List 2 Accent 1" w:semiHidden="0" w:uiPriority="66" w:unhideWhenUsed="0"/>
-    <w:lsdException w:name="Medium Grid 1 Accent 1" w:semiHidden="0" w:uiPriority="67" w:unhideWhenUsed="0"/>
-    <w:lsdException w:name="Medium Grid 2 Accent 1" w:semiHidden="0" w:uiPriority="68" w:unhideWhenUsed="0"/>
-    <w:lsdException w:name="Medium Grid 3 Accent 1" w:semiHidden="0" w:uiPriority="69" w:unhideWhenUsed="0"/>
-    <w:lsdException w:name="Dark List Accent 1" w:semiHidden="0" w:uiPriority="70" w:unhideWhenUsed="0"/>
-    <w:lsdException w:name="Colorful Shading Accent 1" w:semiHidden="0" w:uiPriority="71" w:unhideWhenUsed="0"/>
-    <w:lsdException w:name="Colorful List Accent 1" w:semiHidden="0" w:uiPriority="72" w:unhideWhenUsed="0"/>
-    <w:lsdException w:name="Colorful Grid Accent 1" w:semiHidden="0" w:uiPriority="73" w:unhideWhenUsed="0"/>
-    <w:lsdException w:name="Light Shading Accent 2" w:semiHidden="0" w:uiPriority="60" w:unhideWhenUsed="0"/>
-    <w:lsdException w:name="Light List Accent 2" w:semiHidden="0" w:uiPriority="61" w:unhideWhenUsed="0"/>
-    <w:lsdException w:name="Light Grid Accent 2" w:semiHidden="0" w:uiPriority="62" w:unhideWhenUsed="0"/>
-    <w:lsdException w:name="Medium Shading 1 Accent 2" w:semiHidden="0" w:uiPriority="63" w:unhideWhenUsed="0"/>
-    <w:lsdException w:name="Medium Shading 2 Accent 2" w:semiHidden="0" w:uiPriority="64" w:unhideWhenUsed="0"/>
-    <w:lsdException w:name="Medium List 1 Accent 2" w:semiHidden="0" w:uiPriority="65" w:unhideWhenUsed="0"/>
-    <w:lsdException w:name="Medium List 2 Accent 2" w:semiHidden="0" w:uiPriority="66" w:unhideWhenUsed="0"/>
-    <w:lsdException w:name="Medium Grid 1 Accent 2" w:semiHidden="0" w:uiPriority="67" w:unhideWhenUsed="0"/>
-    <w:lsdException w:name="Medium Grid 2 Accent 2" w:semiHidden="0" w:uiPriority="68" w:unhideWhenUsed="0"/>
-    <w:lsdException w:name="Medium Grid 3 Accent 2" w:semiHidden="0" w:uiPriority="69" w:unhideWhenUsed="0"/>
-    <w:lsdException w:name="Dark List Accent 2" w:semiHidden="0" w:uiPriority="70" w:unhideWhenUsed="0"/>
-    <w:lsdException w:name="Colorful Shading Accent 2" w:semiHidden="0" w:uiPriority="71" w:unhideWhenUsed="0"/>
-    <w:lsdException w:name="Colorful List Accent 2" w:semiHidden="0" w:uiPriority="72" w:unhideWhenUsed="0"/>
-    <w:lsdException w:name="Colorful Grid Accent 2" w:semiHidden="0" w:uiPriority="73" w:unhideWhenUsed="0"/>
-    <w:lsdException w:name="Light Shading Accent 3" w:semiHidden="0" w:uiPriority="60" w:unhideWhenUsed="0"/>
-    <w:lsdException w:name="Light List Accent 3" w:semiHidden="0" w:uiPriority="61" w:unhideWhenUsed="0"/>
-    <w:lsdException w:name="Light Grid Accent 3" w:semiHidden="0" w:uiPriority="62" w:unhideWhenUsed="0"/>
-    <w:lsdException w:name="Medium Shading 1 Accent 3" w:semiHidden="0" w:uiPriority="63" w:unhideWhenUsed="0"/>
-    <w:lsdException w:name="Medium Shading 2 Accent 3" w:semiHidden="0" w:uiPriority="64" w:unhideWhenUsed="0"/>
-    <w:lsdException w:name="Medium List 1 Accent 3" w:semiHidden="0" w:uiPriority="65" w:unhideWhenUsed="0"/>
-    <w:lsdException w:name="Medium List 2 Accent 3" w:semiHidden="0" w:uiPriority="66" w:unhideWhenUsed="0"/>
-    <w:lsdException w:name="Medium Grid 1 Accent 3" w:semiHidden="0" w:uiPriority="67" w:unhideWhenUsed="0"/>
-    <w:lsdException w:name="Medium Grid 2 Accent 3" w:semiHidden="0" w:uiPriority="68" w:unhideWhenUsed="0"/>
-    <w:lsdException w:name="Medium Grid 3 Accent 3" w:semiHidden="0" w:uiPriority="69" w:unhideWhenUsed="0"/>
-    <w:lsdException w:name="Dark List Accent 3" w:semiHidden="0" w:uiPriority="70" w:unhideWhenUsed="0"/>
-    <w:lsdException w:name="Colorful Shading Accent 3" w:semiHidden="0" w:uiPriority="71" w:unhideWhenUsed="0"/>
-    <w:lsdException w:name="Colorful List Accent 3" w:semiHidden="0" w:uiPriority="72" w:unhideWhenUsed="0"/>
-    <w:lsdException w:name="Colorful Grid Accent 3" w:semiHidden="0" w:uiPriority="73" w:unhideWhenUsed="0"/>
-    <w:lsdException w:name="Light Shading Accent 4" w:semiHidden="0" w:uiPriority="60" w:unhideWhenUsed="0"/>
-    <w:lsdException w:name="Light List Accent 4" w:semiHidden="0" w:uiPriority="61" w:unhideWhenUsed="0"/>
-    <w:lsdException w:name="Light Grid Accent 4" w:semiHidden="0" w:uiPriority="62" w:unhideWhenUsed="0"/>
-    <w:lsdException w:name="Medium Shading 1 Accent 4" w:semiHidden="0" w:uiPriority="63" w:unhideWhenUsed="0"/>
-    <w:lsdException w:name="Medium Shading 2 Accent 4" w:semiHidden="0" w:uiPriority="64" w:unhideWhenUsed="0"/>
-    <w:lsdException w:name="Medium List 1 Accent 4" w:semiHidden="0" w:uiPriority="65" w:unhideWhenUsed="0"/>
-    <w:lsdException w:name="Medium List 2 Accent 4" w:semiHidden="0" w:uiPriority="66" w:unhideWhenUsed="0"/>
-    <w:lsdException w:name="Medium Grid 1 Accent 4" w:semiHidden="0" w:uiPriority="67" w:unhideWhenUsed="0"/>
-    <w:lsdException w:name="Medium Grid 2 Accent 4" w:semiHidden="0" w:uiPriority="68" w:unhideWhenUsed="0"/>
-    <w:lsdException w:name="Medium Grid 3 Accent 4" w:semiHidden="0" w:uiPriority="69" w:unhideWhenUsed="0"/>
-    <w:lsdException w:name="Dark List Accent 4" w:semiHidden="0" w:uiPriority="70" w:unhideWhenUsed="0"/>
-    <w:lsdException w:name="Colorful Shading Accent 4" w:semiHidden="0" w:uiPriority="71" w:unhideWhenUsed="0"/>
-    <w:lsdException w:name="Colorful List Accent 4" w:semiHidden="0" w:uiPriority="72" w:unhideWhenUsed="0"/>
-    <w:lsdException w:name="Colorful Grid Accent 4" w:semiHidden="0" w:uiPriority="73" w:unhideWhenUsed="0"/>
-    <w:lsdException w:name="Light Shading Accent 5" w:semiHidden="0" w:uiPriority="60" w:unhideWhenUsed="0"/>
-    <w:lsdException w:name="Light List Accent 5" w:semiHidden="0" w:uiPriority="61" w:unhideWhenUsed="0"/>
-    <w:lsdException w:name="Light Grid Accent 5" w:semiHidden="0" w:uiPriority="62" w:unhideWhenUsed="0"/>
-    <w:lsdException w:name="Medium Shading 1 Accent 5" w:semiHidden="0" w:uiPriority="63" w:unhideWhenUsed="0"/>
-    <w:lsdException w:name="Medium Shading 2 Accent 5" w:semiHidden="0" w:uiPriority="64" w:unhideWhenUsed="0"/>
-    <w:lsdException w:name="Medium List 1 Accent 5" w:semiHidden="0" w:uiPriority="65" w:unhideWhenUsed="0"/>
-    <w:lsdException w:name="Medium List 2 Accent 5" w:semiHidden="0" w:uiPriority="66" w:unhideWhenUsed="0"/>
-    <w:lsdException w:name="Medium Grid 1 Accent 5" w:semiHidden="0" w:uiPriority="67" w:unhideWhenUsed="0"/>
-    <w:lsdException w:name="Medium Grid 2 Accent 5" w:semiHidden="0" w:uiPriority="68" w:unhideWhenUsed="0"/>
-    <w:lsdException w:name="Medium Grid 3 Accent 5" w:semiHidden="0" w:uiPriority="69" w:unhideWhenUsed="0"/>
-    <w:lsdException w:name="Dark List Accent 5" w:semiHidden="0" w:uiPriority="70" w:unhideWhenUsed="0"/>
-    <w:lsdException w:name="Colorful Shading Accent 5" w:semiHidden="0" w:uiPriority="71" w:unhideWhenUsed="0"/>
-    <w:lsdException w:name="Colorful List Accent 5" w:semiHidden="0" w:uiPriority="72" w:unhideWhenUsed="0"/>
-    <w:lsdException w:name="Colorful Grid Accent 5" w:semiHidden="0" w:uiPriority="73" w:unhideWhenUsed="0"/>
-    <w:lsdException w:name="Light Shading Accent 6" w:semiHidden="0" w:uiPriority="60" w:unhideWhenUsed="0"/>
-    <w:lsdException w:name="Light List Accent 6" w:semiHidden="0" w:uiPriority="61" w:unhideWhenUsed="0"/>
-    <w:lsdException w:name="Light Grid Accent 6" w:semiHidden="0" w:uiPriority="62" w:unhideWhenUsed="0"/>
-    <w:lsdException w:name="Medium Shading 1 Accent 6" w:semiHidden="0" w:uiPriority="63" w:unhideWhenUsed="0"/>
-    <w:lsdException w:name="Medium Shading 2 Accent 6" w:semiHidden="0" w:uiPriority="64" w:unhideWhenUsed="0"/>
-    <w:lsdException w:name="Medium List 1 Accent 6" w:semiHidden="0" w:uiPriority="65" w:unhideWhenUsed="0"/>
-    <w:lsdException w:name="Medium List 2 Accent 6" w:semiHidden="0" w:uiPriority="66" w:unhideWhenUsed="0"/>
-    <w:lsdException w:name="Medium Grid 1 Accent 6" w:semiHidden="0" w:uiPriority="67" w:unhideWhenUsed="0"/>
-    <w:lsdException w:name="Medium Grid 2 Accent 6" w:semiHidden="0" w:uiPriority="68" w:unhideWhenUsed="0"/>
-    <w:lsdException w:name="Medium Grid 3 Accent 6" w:semiHidden="0" w:uiPriority="69" w:unhideWhenUsed="0"/>
-    <w:lsdException w:name="Dark List Accent 6" w:semiHidden="0" w:uiPriority="70" w:unhideWhenUsed="0"/>
-    <w:lsdException w:name="Colorful Shading Accent 6" w:semiHidden="0" w:uiPriority="71" w:unhideWhenUsed="0"/>
-    <w:lsdException w:name="Colorful List Accent 6" w:semiHidden="0" w:uiPriority="72" w:unhideWhenUsed="0"/>
-    <w:lsdException w:name="Colorful Grid Accent 6" w:semiHidden="0" w:uiPriority="73" w:unhideWhenUsed="0"/>
-    <w:lsdException w:name="Subtle Emphasis" w:semiHidden="0" w:uiPriority="19" w:unhideWhenUsed="0" w:qFormat="1"/>
-    <w:lsdException w:name="Intense Emphasis" w:semiHidden="0" w:uiPriority="21" w:unhideWhenUsed="0" w:qFormat="1"/>
-    <w:lsdException w:name="Subtle Reference" w:semiHidden="0" w:uiPriority="31" w:unhideWhenUsed="0" w:qFormat="1"/>
-    <w:lsdException w:name="Intense Reference" w:semiHidden="0" w:uiPriority="32" w:unhideWhenUsed="0" w:qFormat="1"/>
-    <w:lsdException w:name="Book Title" w:semiHidden="0" w:uiPriority="33" w:unhideWhenUsed="0" w:qFormat="1"/>
-    <w:lsdException w:name="Bibliography" w:uiPriority="37"/>
-    <w:lsdException w:name="TOC Heading" w:uiPriority="39" w:qFormat="1"/>
+  <w:latentStyles w:defLockedState="0" w:defUIPriority="99" w:defSemiHidden="0" w:defUnhideWhenUsed="0" w:defQFormat="0" w:count="376">
+    <w:lsdException w:name="Normal" w:uiPriority="0" w:qFormat="1"/>
+    <w:lsdException w:name="heading 1" w:uiPriority="9" w:qFormat="1"/>
+    <w:lsdException w:name="heading 2" w:semiHidden="1" w:uiPriority="9" w:unhideWhenUsed="1" w:qFormat="1"/>
+    <w:lsdException w:name="heading 3" w:semiHidden="1" w:uiPriority="9" w:unhideWhenUsed="1" w:qFormat="1"/>
+    <w:lsdException w:name="heading 4" w:semiHidden="1" w:uiPriority="9" w:unhideWhenUsed="1" w:qFormat="1"/>
+    <w:lsdException w:name="heading 5" w:semiHidden="1" w:uiPriority="9" w:unhideWhenUsed="1" w:qFormat="1"/>
+    <w:lsdException w:name="heading 6" w:semiHidden="1" w:uiPriority="9" w:unhideWhenUsed="1" w:qFormat="1"/>
+    <w:lsdException w:name="heading 7" w:semiHidden="1" w:uiPriority="9" w:unhideWhenUsed="1" w:qFormat="1"/>
+    <w:lsdException w:name="heading 8" w:semiHidden="1" w:uiPriority="9" w:unhideWhenUsed="1" w:qFormat="1"/>
+    <w:lsdException w:name="heading 9" w:semiHidden="1" w:uiPriority="9" w:unhideWhenUsed="1" w:qFormat="1"/>
+    <w:lsdException w:name="index 1" w:semiHidden="1" w:unhideWhenUsed="1"/>
+    <w:lsdException w:name="index 2" w:semiHidden="1" w:unhideWhenUsed="1"/>
+    <w:lsdException w:name="index 3" w:semiHidden="1" w:unhideWhenUsed="1"/>
+    <w:lsdException w:name="index 4" w:semiHidden="1" w:unhideWhenUsed="1"/>
+    <w:lsdException w:name="index 5" w:semiHidden="1" w:unhideWhenUsed="1"/>
+    <w:lsdException w:name="index 6" w:semiHidden="1" w:unhideWhenUsed="1"/>
+    <w:lsdException w:name="index 7" w:semiHidden="1" w:unhideWhenUsed="1"/>
+    <w:lsdException w:name="index 8" w:semiHidden="1" w:unhideWhenUsed="1"/>
+    <w:lsdException w:name="index 9" w:semiHidden="1" w:unhideWhenUsed="1"/>
+    <w:lsdException w:name="toc 1" w:semiHidden="1" w:uiPriority="39" w:unhideWhenUsed="1"/>
+    <w:lsdException w:name="toc 2" w:semiHidden="1" w:uiPriority="39" w:unhideWhenUsed="1"/>
+    <w:lsdException w:name="toc 3" w:semiHidden="1" w:uiPriority="39" w:unhideWhenUsed="1"/>
+    <w:lsdException w:name="toc 4" w:semiHidden="1" w:uiPriority="39" w:unhideWhenUsed="1"/>
+    <w:lsdException w:name="toc 5" w:semiHidden="1" w:uiPriority="39" w:unhideWhenUsed="1"/>
+    <w:lsdException w:name="toc 6" w:semiHidden="1" w:uiPriority="39" w:unhideWhenUsed="1"/>
+    <w:lsdException w:name="toc 7" w:semiHidden="1" w:uiPriority="39" w:unhideWhenUsed="1"/>
+    <w:lsdException w:name="toc 8" w:semiHidden="1" w:uiPriority="39" w:unhideWhenUsed="1"/>
+    <w:lsdException w:name="toc 9" w:semiHidden="1" w:uiPriority="39" w:unhideWhenUsed="1"/>
+    <w:lsdException w:name="Normal Indent" w:semiHidden="1" w:unhideWhenUsed="1"/>
+    <w:lsdException w:name="footnote text" w:semiHidden="1" w:unhideWhenUsed="1"/>
+    <w:lsdException w:name="annotation text" w:semiHidden="1" w:unhideWhenUsed="1"/>
+    <w:lsdException w:name="header" w:semiHidden="1" w:unhideWhenUsed="1"/>
+    <w:lsdException w:name="footer" w:semiHidden="1" w:unhideWhenUsed="1"/>
+    <w:lsdException w:name="index heading" w:semiHidden="1" w:unhideWhenUsed="1"/>
+    <w:lsdException w:name="caption" w:semiHidden="1" w:uiPriority="35" w:unhideWhenUsed="1" w:qFormat="1"/>
+    <w:lsdException w:name="table of figures" w:semiHidden="1" w:unhideWhenUsed="1"/>
+    <w:lsdException w:name="envelope address" w:semiHidden="1" w:unhideWhenUsed="1"/>
+    <w:lsdException w:name="envelope return" w:semiHidden="1" w:unhideWhenUsed="1"/>
+    <w:lsdException w:name="footnote reference" w:semiHidden="1" w:unhideWhenUsed="1"/>
+    <w:lsdException w:name="annotation reference" w:semiHidden="1" w:unhideWhenUsed="1"/>
+    <w:lsdException w:name="line number" w:semiHidden="1" w:unhideWhenUsed="1"/>
+    <w:lsdException w:name="page number" w:semiHidden="1" w:unhideWhenUsed="1"/>
+    <w:lsdException w:name="endnote reference" w:semiHidden="1" w:unhideWhenUsed="1"/>
+    <w:lsdException w:name="endnote text" w:semiHidden="1" w:unhideWhenUsed="1"/>
+    <w:lsdException w:name="table of authorities" w:semiHidden="1" w:unhideWhenUsed="1"/>
+    <w:lsdException w:name="macro" w:semiHidden="1" w:unhideWhenUsed="1"/>
+    <w:lsdException w:name="toa heading" w:semiHidden="1" w:unhideWhenUsed="1"/>
+    <w:lsdException w:name="List" w:semiHidden="1" w:unhideWhenUsed="1"/>
+    <w:lsdException w:name="List Bullet" w:semiHidden="1" w:unhideWhenUsed="1"/>
+    <w:lsdException w:name="List Number" w:semiHidden="1" w:unhideWhenUsed="1"/>
+    <w:lsdException w:name="List 2" w:semiHidden="1" w:unhideWhenUsed="1"/>
+    <w:lsdException w:name="List 3" w:semiHidden="1" w:unhideWhenUsed="1"/>
+    <w:lsdException w:name="List 4" w:semiHidden="1" w:unhideWhenUsed="1"/>
+    <w:lsdException w:name="List 5" w:semiHidden="1" w:unhideWhenUsed="1"/>
+    <w:lsdException w:name="List Bullet 2" w:semiHidden="1" w:unhideWhenUsed="1"/>
+    <w:lsdException w:name="List Bullet 3" w:semiHidden="1" w:unhideWhenUsed="1"/>
+    <w:lsdException w:name="List Bullet 4" w:semiHidden="1" w:unhideWhenUsed="1"/>
+    <w:lsdException w:name="List Bullet 5" w:semiHidden="1" w:unhideWhenUsed="1"/>
+    <w:lsdException w:name="List Number 2" w:semiHidden="1" w:unhideWhenUsed="1"/>
+    <w:lsdException w:name="List Number 3" w:semiHidden="1" w:unhideWhenUsed="1"/>
+    <w:lsdException w:name="List Number 4" w:semiHidden="1" w:unhideWhenUsed="1"/>
+    <w:lsdException w:name="List Number 5" w:semiHidden="1" w:unhideWhenUsed="1"/>
+    <w:lsdException w:name="Title" w:uiPriority="10" w:qFormat="1"/>
+    <w:lsdException w:name="Closing" w:semiHidden="1" w:unhideWhenUsed="1"/>
+    <w:lsdException w:name="Signature" w:semiHidden="1" w:unhideWhenUsed="1"/>
+    <w:lsdException w:name="Default Paragraph Font" w:semiHidden="1" w:uiPriority="1" w:unhideWhenUsed="1"/>
+    <w:lsdException w:name="Body Text" w:semiHidden="1" w:unhideWhenUsed="1"/>
+    <w:lsdException w:name="Body Text Indent" w:semiHidden="1" w:unhideWhenUsed="1"/>
+    <w:lsdException w:name="List Continue" w:semiHidden="1" w:unhideWhenUsed="1"/>
+    <w:lsdException w:name="List Continue 2" w:semiHidden="1" w:unhideWhenUsed="1"/>
+    <w:lsdException w:name="List Continue 3" w:semiHidden="1" w:unhideWhenUsed="1"/>
+    <w:lsdException w:name="List Continue 4" w:semiHidden="1" w:unhideWhenUsed="1"/>
+    <w:lsdException w:name="List Continue 5" w:semiHidden="1" w:unhideWhenUsed="1"/>
+    <w:lsdException w:name="Message Header" w:semiHidden="1" w:unhideWhenUsed="1"/>
+    <w:lsdException w:name="Subtitle" w:uiPriority="11" w:qFormat="1"/>
+    <w:lsdException w:name="Salutation" w:semiHidden="1" w:unhideWhenUsed="1"/>
+    <w:lsdException w:name="Date" w:semiHidden="1" w:unhideWhenUsed="1"/>
+    <w:lsdException w:name="Body Text First Indent" w:semiHidden="1" w:unhideWhenUsed="1"/>
+    <w:lsdException w:name="Body Text First Indent 2" w:semiHidden="1" w:unhideWhenUsed="1"/>
+    <w:lsdException w:name="Note Heading" w:semiHidden="1" w:unhideWhenUsed="1"/>
+    <w:lsdException w:name="Body Text 2" w:semiHidden="1" w:unhideWhenUsed="1"/>
+    <w:lsdException w:name="Body Text 3" w:semiHidden="1" w:unhideWhenUsed="1"/>
+    <w:lsdException w:name="Body Text Indent 2" w:semiHidden="1" w:unhideWhenUsed="1"/>
+    <w:lsdException w:name="Body Text Indent 3" w:semiHidden="1" w:unhideWhenUsed="1"/>
+    <w:lsdException w:name="Block Text" w:semiHidden="1" w:unhideWhenUsed="1"/>
+    <w:lsdException w:name="Hyperlink" w:semiHidden="1" w:unhideWhenUsed="1"/>
+    <w:lsdException w:name="FollowedHyperlink" w:semiHidden="1" w:unhideWhenUsed="1"/>
+    <w:lsdException w:name="Strong" w:uiPriority="22" w:qFormat="1"/>
+    <w:lsdException w:name="Emphasis" w:uiPriority="20" w:qFormat="1"/>
+    <w:lsdException w:name="Document Map" w:semiHidden="1" w:unhideWhenUsed="1"/>
+    <w:lsdException w:name="Plain Text" w:semiHidden="1" w:unhideWhenUsed="1"/>
+    <w:lsdException w:name="E-mail Signature" w:semiHidden="1" w:unhideWhenUsed="1"/>
+    <w:lsdException w:name="HTML Top of Form" w:semiHidden="1" w:unhideWhenUsed="1"/>
+    <w:lsdException w:name="HTML Bottom of Form" w:semiHidden="1" w:unhideWhenUsed="1"/>
+    <w:lsdException w:name="Normal (Web)" w:semiHidden="1" w:unhideWhenUsed="1"/>
+    <w:lsdException w:name="HTML Acronym" w:semiHidden="1" w:unhideWhenUsed="1"/>
+    <w:lsdException w:name="HTML Address" w:semiHidden="1" w:unhideWhenUsed="1"/>
+    <w:lsdException w:name="HTML Cite" w:semiHidden="1" w:unhideWhenUsed="1"/>
+    <w:lsdException w:name="HTML Code" w:semiHidden="1" w:unhideWhenUsed="1"/>
+    <w:lsdException w:name="HTML Definition" w:semiHidden="1" w:unhideWhenUsed="1"/>
+    <w:lsdException w:name="HTML Keyboard" w:semiHidden="1" w:unhideWhenUsed="1"/>
+    <w:lsdException w:name="HTML Preformatted" w:semiHidden="1" w:unhideWhenUsed="1"/>
+    <w:lsdException w:name="HTML Sample" w:semiHidden="1" w:unhideWhenUsed="1"/>
+    <w:lsdException w:name="HTML Typewriter" w:semiHidden="1" w:unhideWhenUsed="1"/>
+    <w:lsdException w:name="HTML Variable" w:semiHidden="1" w:unhideWhenUsed="1"/>
+    <w:lsdException w:name="Normal Table" w:semiHidden="1" w:unhideWhenUsed="1"/>
+    <w:lsdException w:name="annotation subject" w:semiHidden="1" w:unhideWhenUsed="1"/>
+    <w:lsdException w:name="No List" w:semiHidden="1" w:unhideWhenUsed="1"/>
+    <w:lsdException w:name="Outline List 1" w:semiHidden="1" w:unhideWhenUsed="1"/>
+    <w:lsdException w:name="Outline List 2" w:semiHidden="1" w:unhideWhenUsed="1"/>
+    <w:lsdException w:name="Outline List 3" w:semiHidden="1" w:unhideWhenUsed="1"/>
+    <w:lsdException w:name="Table Simple 1" w:semiHidden="1" w:unhideWhenUsed="1"/>
+    <w:lsdException w:name="Table Simple 2" w:semiHidden="1" w:unhideWhenUsed="1"/>
+    <w:lsdException w:name="Table Simple 3" w:semiHidden="1" w:unhideWhenUsed="1"/>
+    <w:lsdException w:name="Table Classic 1" w:semiHidden="1" w:unhideWhenUsed="1"/>
+    <w:lsdException w:name="Table Classic 2" w:semiHidden="1" w:unhideWhenUsed="1"/>
+    <w:lsdException w:name="Table Classic 3" w:semiHidden="1" w:unhideWhenUsed="1"/>
+    <w:lsdException w:name="Table Classic 4" w:semiHidden="1" w:unhideWhenUsed="1"/>
+    <w:lsdException w:name="Table Colorful 1" w:semiHidden="1" w:unhideWhenUsed="1"/>
+    <w:lsdException w:name="Table Colorful 2" w:semiHidden="1" w:unhideWhenUsed="1"/>
+    <w:lsdException w:name="Table Colorful 3" w:semiHidden="1" w:unhideWhenUsed="1"/>
+    <w:lsdException w:name="Table Columns 1" w:semiHidden="1" w:unhideWhenUsed="1"/>
+    <w:lsdException w:name="Table Columns 2" w:semiHidden="1" w:unhideWhenUsed="1"/>
+    <w:lsdException w:name="Table Columns 3" w:semiHidden="1" w:unhideWhenUsed="1"/>
+    <w:lsdException w:name="Table Columns 4" w:semiHidden="1" w:unhideWhenUsed="1"/>
+    <w:lsdException w:name="Table Columns 5" w:semiHidden="1" w:unhideWhenUsed="1"/>
+    <w:lsdException w:name="Table Grid 1" w:semiHidden="1" w:unhideWhenUsed="1"/>
+    <w:lsdException w:name="Table Grid 2" w:semiHidden="1" w:unhideWhenUsed="1"/>
+    <w:lsdException w:name="Table Grid 3" w:semiHidden="1" w:unhideWhenUsed="1"/>
+    <w:lsdException w:name="Table Grid 4" w:semiHidden="1" w:unhideWhenUsed="1"/>
+    <w:lsdException w:name="Table Grid 5" w:semiHidden="1" w:unhideWhenUsed="1"/>
+    <w:lsdException w:name="Table Grid 6" w:semiHidden="1" w:unhideWhenUsed="1"/>
+    <w:lsdException w:name="Table Grid 7" w:semiHidden="1" w:unhideWhenUsed="1"/>
+    <w:lsdException w:name="Table Grid 8" w:semiHidden="1" w:unhideWhenUsed="1"/>
+    <w:lsdException w:name="Table List 1" w:semiHidden="1" w:unhideWhenUsed="1"/>
+    <w:lsdException w:name="Table List 2" w:semiHidden="1" w:unhideWhenUsed="1"/>
+    <w:lsdException w:name="Table List 3" w:semiHidden="1" w:unhideWhenUsed="1"/>
+    <w:lsdException w:name="Table List 4" w:semiHidden="1" w:unhideWhenUsed="1"/>
+    <w:lsdException w:name="Table List 5" w:semiHidden="1" w:unhideWhenUsed="1"/>
+    <w:lsdException w:name="Table List 6" w:semiHidden="1" w:unhideWhenUsed="1"/>
+    <w:lsdException w:name="Table List 7" w:semiHidden="1" w:unhideWhenUsed="1"/>
+    <w:lsdException w:name="Table List 8" w:semiHidden="1" w:unhideWhenUsed="1"/>
+    <w:lsdException w:name="Table 3D effects 1" w:semiHidden="1" w:unhideWhenUsed="1"/>
+    <w:lsdException w:name="Table 3D effects 2" w:semiHidden="1" w:unhideWhenUsed="1"/>
+    <w:lsdException w:name="Table 3D effects 3" w:semiHidden="1" w:unhideWhenUsed="1"/>
+    <w:lsdException w:name="Table Contemporary" w:semiHidden="1" w:unhideWhenUsed="1"/>
+    <w:lsdException w:name="Table Elegant" w:semiHidden="1" w:unhideWhenUsed="1"/>
+    <w:lsdException w:name="Table Professional" w:semiHidden="1" w:unhideWhenUsed="1"/>
+    <w:lsdException w:name="Table Subtle 1" w:semiHidden="1" w:unhideWhenUsed="1"/>
+    <w:lsdException w:name="Table Subtle 2" w:semiHidden="1" w:unhideWhenUsed="1"/>
+    <w:lsdException w:name="Table Web 1" w:semiHidden="1" w:unhideWhenUsed="1"/>
+    <w:lsdException w:name="Table Web 2" w:semiHidden="1" w:unhideWhenUsed="1"/>
+    <w:lsdException w:name="Table Web 3" w:semiHidden="1" w:unhideWhenUsed="1"/>
+    <w:lsdException w:name="Balloon Text" w:semiHidden="1" w:unhideWhenUsed="1"/>
+    <w:lsdException w:name="Table Grid" w:semiHidden="1" w:uiPriority="39" w:unhideWhenUsed="1"/>
+    <w:lsdException w:name="Table Theme" w:semiHidden="1" w:unhideWhenUsed="1"/>
+    <w:lsdException w:name="Placeholder Text" w:semiHidden="1"/>
+    <w:lsdException w:name="No Spacing" w:uiPriority="1" w:qFormat="1"/>
+    <w:lsdException w:name="Light Shading" w:uiPriority="60"/>
+    <w:lsdException w:name="Light List" w:uiPriority="61"/>
+    <w:lsdException w:name="Light Grid" w:uiPriority="62"/>
+    <w:lsdException w:name="Medium Shading 1" w:uiPriority="63"/>
+    <w:lsdException w:name="Medium Shading 2" w:uiPriority="64"/>
+    <w:lsdException w:name="Medium List 1" w:uiPriority="65"/>
+    <w:lsdException w:name="Medium List 2" w:uiPriority="66"/>
+    <w:lsdException w:name="Medium Grid 1" w:uiPriority="67"/>
+    <w:lsdException w:name="Medium Grid 2" w:uiPriority="68"/>
+    <w:lsdException w:name="Medium Grid 3" w:uiPriority="69"/>
+    <w:lsdException w:name="Dark List" w:uiPriority="70"/>
+    <w:lsdException w:name="Colorful Shading" w:uiPriority="71"/>
+    <w:lsdException w:name="Colorful List" w:uiPriority="72"/>
+    <w:lsdException w:name="Colorful Grid" w:uiPriority="73"/>
+    <w:lsdException w:name="Light Shading Accent 1" w:uiPriority="60"/>
+    <w:lsdException w:name="Light List Accent 1" w:uiPriority="61"/>
+    <w:lsdException w:name="Light Grid Accent 1" w:uiPriority="62"/>
+    <w:lsdException w:name="Medium Shading 1 Accent 1" w:uiPriority="63"/>
+    <w:lsdException w:name="Medium Shading 2 Accent 1" w:uiPriority="64"/>
+    <w:lsdException w:name="Medium List 1 Accent 1" w:uiPriority="65"/>
+    <w:lsdException w:name="Revision" w:semiHidden="1"/>
+    <w:lsdException w:name="List Paragraph" w:uiPriority="34" w:qFormat="1"/>
+    <w:lsdException w:name="Quote" w:uiPriority="29" w:qFormat="1"/>
+    <w:lsdException w:name="Intense Quote" w:uiPriority="30" w:qFormat="1"/>
+    <w:lsdException w:name="Medium List 2 Accent 1" w:uiPriority="66"/>
+    <w:lsdException w:name="Medium Grid 1 Accent 1" w:uiPriority="67"/>
+    <w:lsdException w:name="Medium Grid 2 Accent 1" w:uiPriority="68"/>
+    <w:lsdException w:name="Medium Grid 3 Accent 1" w:uiPriority="69"/>
+    <w:lsdException w:name="Dark List Accent 1" w:uiPriority="70"/>
+    <w:lsdException w:name="Colorful Shading Accent 1" w:uiPriority="71"/>
+    <w:lsdException w:name="Colorful List Accent 1" w:uiPriority="72"/>
+    <w:lsdException w:name="Colorful Grid Accent 1" w:uiPriority="73"/>
+    <w:lsdException w:name="Light Shading Accent 2" w:uiPriority="60"/>
+    <w:lsdException w:name="Light List Accent 2" w:uiPriority="61"/>
+    <w:lsdException w:name="Light Grid Accent 2" w:uiPriority="62"/>
+    <w:lsdException w:name="Medium Shading 1 Accent 2" w:uiPriority="63"/>
+    <w:lsdException w:name="Medium Shading 2 Accent 2" w:uiPriority="64"/>
+    <w:lsdException w:name="Medium List 1 Accent 2" w:uiPriority="65"/>
+    <w:lsdException w:name="Medium List 2 Accent 2" w:uiPriority="66"/>
+    <w:lsdException w:name="Medium Grid 1 Accent 2" w:uiPriority="67"/>
+    <w:lsdException w:name="Medium Grid 2 Accent 2" w:uiPriority="68"/>
+    <w:lsdException w:name="Medium Grid 3 Accent 2" w:uiPriority="69"/>
+    <w:lsdException w:name="Dark List Accent 2" w:uiPriority="70"/>
+    <w:lsdException w:name="Colorful Shading Accent 2" w:uiPriority="71"/>
+    <w:lsdException w:name="Colorful List Accent 2" w:uiPriority="72"/>
+    <w:lsdException w:name="Colorful Grid Accent 2" w:uiPriority="73"/>
+    <w:lsdException w:name="Light Shading Accent 3" w:uiPriority="60"/>
+    <w:lsdException w:name="Light List Accent 3" w:uiPriority="61"/>
+    <w:lsdException w:name="Light Grid Accent 3" w:uiPriority="62"/>
+    <w:lsdException w:name="Medium Shading 1 Accent 3" w:uiPriority="63"/>
+    <w:lsdException w:name="Medium Shading 2 Accent 3" w:uiPriority="64"/>
+    <w:lsdException w:name="Medium List 1 Accent 3" w:uiPriority="65"/>
+    <w:lsdException w:name="Medium List 2 Accent 3" w:uiPriority="66"/>
+    <w:lsdException w:name="Medium Grid 1 Accent 3" w:uiPriority="67"/>
+    <w:lsdException w:name="Medium Grid 2 Accent 3" w:uiPriority="68"/>
+    <w:lsdException w:name="Medium Grid 3 Accent 3" w:uiPriority="69"/>
+    <w:lsdException w:name="Dark List Accent 3" w:uiPriority="70"/>
+    <w:lsdException w:name="Colorful Shading Accent 3" w:uiPriority="71"/>
+    <w:lsdException w:name="Colorful List Accent 3" w:uiPriority="72"/>
+    <w:lsdException w:name="Colorful Grid Accent 3" w:uiPriority="73"/>
+    <w:lsdException w:name="Light Shading Accent 4" w:uiPriority="60"/>
+    <w:lsdException w:name="Light List Accent 4" w:uiPriority="61"/>
+    <w:lsdException w:name="Light Grid Accent 4" w:uiPriority="62"/>
+    <w:lsdException w:name="Medium Shading 1 Accent 4" w:uiPriority="63"/>
+    <w:lsdException w:name="Medium Shading 2 Accent 4" w:uiPriority="64"/>
+    <w:lsdException w:name="Medium List 1 Accent 4" w:uiPriority="65"/>
+    <w:lsdException w:name="Medium List 2 Accent 4" w:uiPriority="66"/>
+    <w:lsdException w:name="Medium Grid 1 Accent 4" w:uiPriority="67"/>
+    <w:lsdException w:name="Medium Grid 2 Accent 4" w:uiPriority="68"/>
+    <w:lsdException w:name="Medium Grid 3 Accent 4" w:uiPriority="69"/>
+    <w:lsdException w:name="Dark List Accent 4" w:uiPriority="70"/>
+    <w:lsdException w:name="Colorful Shading Accent 4" w:uiPriority="71"/>
+    <w:lsdException w:name="Colorful List Accent 4" w:uiPriority="72"/>
+    <w:lsdException w:name="Colorful Grid Accent 4" w:uiPriority="73"/>
+    <w:lsdException w:name="Light Shading Accent 5" w:uiPriority="60"/>
+    <w:lsdException w:name="Light List Accent 5" w:uiPriority="61"/>
+    <w:lsdException w:name="Light Grid Accent 5" w:uiPriority="62"/>
+    <w:lsdException w:name="Medium Shading 1 Accent 5" w:uiPriority="63"/>
+    <w:lsdException w:name="Medium Shading 2 Accent 5" w:uiPriority="64"/>
+    <w:lsdException w:name="Medium List 1 Accent 5" w:uiPriority="65"/>
+    <w:lsdException w:name="Medium List 2 Accent 5" w:uiPriority="66"/>
+    <w:lsdException w:name="Medium Grid 1 Accent 5" w:uiPriority="67"/>
+    <w:lsdException w:name="Medium Grid 2 Accent 5" w:uiPriority="68"/>
+    <w:lsdException w:name="Medium Grid 3 Accent 5" w:uiPriority="69"/>
+    <w:lsdException w:name="Dark List Accent 5" w:uiPriority="70"/>
+    <w:lsdException w:name="Colorful Shading Accent 5" w:uiPriority="71"/>
+    <w:lsdException w:name="Colorful List Accent 5" w:uiPriority="72"/>
+    <w:lsdException w:name="Colorful Grid Accent 5" w:uiPriority="73"/>
+    <w:lsdException w:name="Light Shading Accent 6" w:uiPriority="60"/>
+    <w:lsdException w:name="Light List Accent 6" w:uiPriority="61"/>
+    <w:lsdException w:name="Light Grid Accent 6" w:uiPriority="62"/>
+    <w:lsdException w:name="Medium Shading 1 Accent 6" w:uiPriority="63"/>
+    <w:lsdException w:name="Medium Shading 2 Accent 6" w:uiPriority="64"/>
+    <w:lsdException w:name="Medium List 1 Accent 6" w:uiPriority="65"/>
+    <w:lsdException w:name="Medium List 2 Accent 6" w:uiPriority="66"/>
+    <w:lsdException w:name="Medium Grid 1 Accent 6" w:uiPriority="67"/>
+    <w:lsdException w:name="Medium Grid 2 Accent 6" w:uiPriority="68"/>
+    <w:lsdException w:name="Medium Grid 3 Accent 6" w:uiPriority="69"/>
+    <w:lsdException w:name="Dark List Accent 6" w:uiPriority="70"/>
+    <w:lsdException w:name="Colorful Shading Accent 6" w:uiPriority="71"/>
+    <w:lsdException w:name="Colorful List Accent 6" w:uiPriority="72"/>
+    <w:lsdException w:name="Colorful Grid Accent 6" w:uiPriority="73"/>
+    <w:lsdException w:name="Subtle Emphasis" w:uiPriority="19" w:qFormat="1"/>
+    <w:lsdException w:name="Intense Emphasis" w:uiPriority="21" w:qFormat="1"/>
+    <w:lsdException w:name="Subtle Reference" w:uiPriority="31" w:qFormat="1"/>
+    <w:lsdException w:name="Intense Reference" w:uiPriority="32" w:qFormat="1"/>
+    <w:lsdException w:name="Book Title" w:uiPriority="33" w:qFormat="1"/>
+    <w:lsdException w:name="Bibliography" w:semiHidden="1" w:uiPriority="37" w:unhideWhenUsed="1"/>
+    <w:lsdException w:name="TOC Heading" w:semiHidden="1" w:uiPriority="39" w:unhideWhenUsed="1" w:qFormat="1"/>
+    <w:lsdException w:name="Plain Table 1" w:uiPriority="41"/>
+    <w:lsdException w:name="Plain Table 2" w:uiPriority="42"/>
+    <w:lsdException w:name="Plain Table 3" w:uiPriority="43"/>
+    <w:lsdException w:name="Plain Table 4" w:uiPriority="44"/>
+    <w:lsdException w:name="Plain Table 5" w:uiPriority="45"/>
+    <w:lsdException w:name="Grid Table Light" w:uiPriority="40"/>
+    <w:lsdException w:name="Grid Table 1 Light" w:uiPriority="46"/>
+    <w:lsdException w:name="Grid Table 2" w:uiPriority="47"/>
+    <w:lsdException w:name="Grid Table 3" w:uiPriority="48"/>
+    <w:lsdException w:name="Grid Table 4" w:uiPriority="49"/>
+    <w:lsdException w:name="Grid Table 5 Dark" w:uiPriority="50"/>
+    <w:lsdException w:name="Grid Table 6 Colorful" w:uiPriority="51"/>
+    <w:lsdException w:name="Grid Table 7 Colorful" w:uiPriority="52"/>
+    <w:lsdException w:name="Grid Table 1 Light Accent 1" w:uiPriority="46"/>
+    <w:lsdException w:name="Grid Table 2 Accent 1" w:uiPriority="47"/>
+    <w:lsdException w:name="Grid Table 3 Accent 1" w:uiPriority="48"/>
+    <w:lsdException w:name="Grid Table 4 Accent 1" w:uiPriority="49"/>
+    <w:lsdException w:name="Grid Table 5 Dark Accent 1" w:uiPriority="50"/>
+    <w:lsdException w:name="Grid Table 6 Colorful Accent 1" w:uiPriority="51"/>
+    <w:lsdException w:name="Grid Table 7 Colorful Accent 1" w:uiPriority="52"/>
+    <w:lsdException w:name="Grid Table 1 Light Accent 2" w:uiPriority="46"/>
+    <w:lsdException w:name="Grid Table 2 Accent 2" w:uiPriority="47"/>
+    <w:lsdException w:name="Grid Table 3 Accent 2" w:uiPriority="48"/>
+    <w:lsdException w:name="Grid Table 4 Accent 2" w:uiPriority="49"/>
+    <w:lsdException w:name="Grid Table 5 Dark Accent 2" w:uiPriority="50"/>
+    <w:lsdException w:name="Grid Table 6 Colorful Accent 2" w:uiPriority="51"/>
+    <w:lsdException w:name="Grid Table 7 Colorful Accent 2" w:uiPriority="52"/>
+    <w:lsdException w:name="Grid Table 1 Light Accent 3" w:uiPriority="46"/>
+    <w:lsdException w:name="Grid Table 2 Accent 3" w:uiPriority="47"/>
+    <w:lsdException w:name="Grid Table 3 Accent 3" w:uiPriority="48"/>
+    <w:lsdException w:name="Grid Table 4 Accent 3" w:uiPriority="49"/>
+    <w:lsdException w:name="Grid Table 5 Dark Accent 3" w:uiPriority="50"/>
+    <w:lsdException w:name="Grid Table 6 Colorful Accent 3" w:uiPriority="51"/>
+    <w:lsdException w:name="Grid Table 7 Colorful Accent 3" w:uiPriority="52"/>
+    <w:lsdException w:name="Grid Table 1 Light Accent 4" w:uiPriority="46"/>
+    <w:lsdException w:name="Grid Table 2 Accent 4" w:uiPriority="47"/>
+    <w:lsdException w:name="Grid Table 3 Accent 4" w:uiPriority="48"/>
+    <w:lsdException w:name="Grid Table 4 Accent 4" w:uiPriority="49"/>
+    <w:lsdException w:name="Grid Table 5 Dark Accent 4" w:uiPriority="50"/>
+    <w:lsdException w:name="Grid Table 6 Colorful Accent 4" w:uiPriority="51"/>
+    <w:lsdException w:name="Grid Table 7 Colorful Accent 4" w:uiPriority="52"/>
+    <w:lsdException w:name="Grid Table 1 Light Accent 5" w:uiPriority="46"/>
+    <w:lsdException w:name="Grid Table 2 Accent 5" w:uiPriority="47"/>
+    <w:lsdException w:name="Grid Table 3 Accent 5" w:uiPriority="48"/>
+    <w:lsdException w:name="Grid Table 4 Accent 5" w:uiPriority="49"/>
+    <w:lsdException w:name="Grid Table 5 Dark Accent 5" w:uiPriority="50"/>
+    <w:lsdException w:name="Grid Table 6 Colorful Accent 5" w:uiPriority="51"/>
+    <w:lsdException w:name="Grid Table 7 Colorful Accent 5" w:uiPriority="52"/>
+    <w:lsdException w:name="Grid Table 1 Light Accent 6" w:uiPriority="46"/>
+    <w:lsdException w:name="Grid Table 2 Accent 6" w:uiPriority="47"/>
+    <w:lsdException w:name="Grid Table 3 Accent 6" w:uiPriority="48"/>
+    <w:lsdException w:name="Grid Table 4 Accent 6" w:uiPriority="49"/>
+    <w:lsdException w:name="Grid Table 5 Dark Accent 6" w:uiPriority="50"/>
+    <w:lsdException w:name="Grid Table 6 Colorful Accent 6" w:uiPriority="51"/>
+    <w:lsdException w:name="Grid Table 7 Colorful Accent 6" w:uiPriority="52"/>
+    <w:lsdException w:name="List Table 1 Light" w:uiPriority="46"/>
+    <w:lsdException w:name="List Table 2" w:uiPriority="47"/>
+    <w:lsdException w:name="List Table 3" w:uiPriority="48"/>
+    <w:lsdException w:name="List Table 4" w:uiPriority="49"/>
+    <w:lsdException w:name="List Table 5 Dark" w:uiPriority="50"/>
+    <w:lsdException w:name="List Table 6 Colorful" w:uiPriority="51"/>
+    <w:lsdException w:name="List Table 7 Colorful" w:uiPriority="52"/>
+    <w:lsdException w:name="List Table 1 Light Accent 1" w:uiPriority="46"/>
+    <w:lsdException w:name="List Table 2 Accent 1" w:uiPriority="47"/>
+    <w:lsdException w:name="List Table 3 Accent 1" w:uiPriority="48"/>
+    <w:lsdException w:name="List Table 4 Accent 1" w:uiPriority="49"/>
+    <w:lsdException w:name="List Table 5 Dark Accent 1" w:uiPriority="50"/>
+    <w:lsdException w:name="List Table 6 Colorful Accent 1" w:uiPriority="51"/>
+    <w:lsdException w:name="List Table 7 Colorful Accent 1" w:uiPriority="52"/>
+    <w:lsdException w:name="List Table 1 Light Accent 2" w:uiPriority="46"/>
+    <w:lsdException w:name="List Table 2 Accent 2" w:uiPriority="47"/>
+    <w:lsdException w:name="List Table 3 Accent 2" w:uiPriority="48"/>
+    <w:lsdException w:name="List Table 4 Accent 2" w:uiPriority="49"/>
+    <w:lsdException w:name="List Table 5 Dark Accent 2" w:uiPriority="50"/>
+    <w:lsdException w:name="List Table 6 Colorful Accent 2" w:uiPriority="51"/>
+    <w:lsdException w:name="List Table 7 Colorful Accent 2" w:uiPriority="52"/>
+    <w:lsdException w:name="List Table 1 Light Accent 3" w:uiPriority="46"/>
+    <w:lsdException w:name="List Table 2 Accent 3" w:uiPriority="47"/>
+    <w:lsdException w:name="List Table 3 Accent 3" w:uiPriority="48"/>
+    <w:lsdException w:name="List Table 4 Accent 3" w:uiPriority="49"/>
+    <w:lsdException w:name="List Table 5 Dark Accent 3" w:uiPriority="50"/>
+    <w:lsdException w:name="List Table 6 Colorful Accent 3" w:uiPriority="51"/>
+    <w:lsdException w:name="List Table 7 Colorful Accent 3" w:uiPriority="52"/>
+    <w:lsdException w:name="List Table 1 Light Accent 4" w:uiPriority="46"/>
+    <w:lsdException w:name="List Table 2 Accent 4" w:uiPriority="47"/>
+    <w:lsdException w:name="List Table 3 Accent 4" w:uiPriority="48"/>
+    <w:lsdException w:name="List Table 4 Accent 4" w:uiPriority="49"/>
+    <w:lsdException w:name="List Table 5 Dark Accent 4" w:uiPriority="50"/>
+    <w:lsdException w:name="List Table 6 Colorful Accent 4" w:uiPriority="51"/>
+    <w:lsdException w:name="List Table 7 Colorful Accent 4" w:uiPriority="52"/>
+    <w:lsdException w:name="List Table 1 Light Accent 5" w:uiPriority="46"/>
+    <w:lsdException w:name="List Table 2 Accent 5" w:uiPriority="47"/>
+    <w:lsdException w:name="List Table 3 Accent 5" w:uiPriority="48"/>
+    <w:lsdException w:name="List Table 4 Accent 5" w:uiPriority="49"/>
+    <w:lsdException w:name="List Table 5 Dark Accent 5" w:uiPriority="50"/>
+    <w:lsdException w:name="List Table 6 Colorful Accent 5" w:uiPriority="51"/>
+    <w:lsdException w:name="List Table 7 Colorful Accent 5" w:uiPriority="52"/>
+    <w:lsdException w:name="List Table 1 Light Accent 6" w:uiPriority="46"/>
+    <w:lsdException w:name="List Table 2 Accent 6" w:uiPriority="47"/>
+    <w:lsdException w:name="List Table 3 Accent 6" w:uiPriority="48"/>
+    <w:lsdException w:name="List Table 4 Accent 6" w:uiPriority="49"/>
+    <w:lsdException w:name="List Table 5 Dark Accent 6" w:uiPriority="50"/>
+    <w:lsdException w:name="List Table 6 Colorful Accent 6" w:uiPriority="51"/>
+    <w:lsdException w:name="List Table 7 Colorful Accent 6" w:uiPriority="52"/>
+    <w:lsdException w:name="Mention" w:semiHidden="1" w:unhideWhenUsed="1"/>
+    <w:lsdException w:name="Smart Hyperlink" w:semiHidden="1" w:unhideWhenUsed="1"/>
+    <w:lsdException w:name="Hashtag" w:semiHidden="1" w:unhideWhenUsed="1"/>
+    <w:lsdException w:name="Unresolved Mention" w:semiHidden="1" w:unhideWhenUsed="1"/>
+    <w:lsdException w:name="Smart Link" w:semiHidden="1" w:unhideWhenUsed="1"/>
   </w:latentStyles>
   <w:style w:type="paragraph" w:default="1" w:styleId="Normal">
     <w:name w:val="Normal"/>
@@ -2775,7 +3497,6 @@
     <w:uiPriority w:val="99"/>
     <w:semiHidden/>
     <w:unhideWhenUsed/>
-    <w:qFormat/>
     <w:tblPr>
       <w:tblInd w:w="0" w:type="dxa"/>
       <w:tblCellMar>
@@ -2972,6 +3693,23 @@
       <w:color w:val="0563C1" w:themeColor="hyperlink"/>
       <w:u w:val="single"/>
     </w:rPr>
+  </w:style>
+  <w:style w:type="table" w:styleId="TableGrid">
+    <w:name w:val="Table Grid"/>
+    <w:basedOn w:val="TableNormal"/>
+    <w:uiPriority w:val="39"/>
+    <w:unhideWhenUsed/>
+    <w:rsid w:val="00702FE5"/>
+    <w:tblPr>
+      <w:tblBorders>
+        <w:top w:val="single" w:sz="4" w:space="0" w:color="auto"/>
+        <w:left w:val="single" w:sz="4" w:space="0" w:color="auto"/>
+        <w:bottom w:val="single" w:sz="4" w:space="0" w:color="auto"/>
+        <w:right w:val="single" w:sz="4" w:space="0" w:color="auto"/>
+        <w:insideH w:val="single" w:sz="4" w:space="0" w:color="auto"/>
+        <w:insideV w:val="single" w:sz="4" w:space="0" w:color="auto"/>
+      </w:tblBorders>
+    </w:tblPr>
   </w:style>
 </w:styles>
 </file>
@@ -3265,7 +4003,7 @@
   <a:extraClrSchemeLst/>
   <a:extLst>
     <a:ext uri="{05A4C25C-085E-4340-85A3-A5531E510DB2}">
-      <thm15:themeFamily xmlns:thm15="http://schemas.microsoft.com/office/thememl/2012/main" xmlns="" name="Office Theme" id="{62F939B6-93AF-4DB8-9C6B-D6C7DFDC589F}" vid="{4A3C46E8-61CC-4603-A589-7422A47A8E4A}"/>
+      <thm15:themeFamily xmlns:thm15="http://schemas.microsoft.com/office/thememl/2012/main" name="Office Theme" id="{62F939B6-93AF-4DB8-9C6B-D6C7DFDC589F}" vid="{4A3C46E8-61CC-4603-A589-7422A47A8E4A}"/>
     </a:ext>
   </a:extLst>
 </a:theme>

</xml_diff>